<commit_message>
Relecture et correction des erreurs sur le rapport (orthographe, tournure de phrase)
</commit_message>
<xml_diff>
--- a/modelisator/Gestion de projet/2015_06_17 [Modelisator] Step 5/Rapport d'avance Milieu  projet.docx
+++ b/modelisator/Gestion de projet/2015_06_17 [Modelisator] Step 5/Rapport d'avance Milieu  projet.docx
@@ -1,12 +1,12 @@
 
 <file path=word/document.xml><?xml version="1.0" encoding="utf-8"?>
-<w:document xmlns:wpc="http://schemas.microsoft.com/office/word/2010/wordprocessingCanvas" xmlns:mc="http://schemas.openxmlformats.org/markup-compatibility/2006" xmlns:o="urn:schemas-microsoft-com:office:office" xmlns:r="http://schemas.openxmlformats.org/officeDocument/2006/relationships" xmlns:m="http://schemas.openxmlformats.org/officeDocument/2006/math" xmlns:v="urn:schemas-microsoft-com:vml" xmlns:wp14="http://schemas.microsoft.com/office/word/2010/wordprocessingDrawing" xmlns:wp="http://schemas.openxmlformats.org/drawingml/2006/wordprocessingDrawing" xmlns:w10="urn:schemas-microsoft-com:office:word" xmlns:w="http://schemas.openxmlformats.org/wordprocessingml/2006/main" xmlns:w14="http://schemas.microsoft.com/office/word/2010/wordml" xmlns:wpg="http://schemas.microsoft.com/office/word/2010/wordprocessingGroup" xmlns:wpi="http://schemas.microsoft.com/office/word/2010/wordprocessingInk" xmlns:wne="http://schemas.microsoft.com/office/word/2006/wordml" xmlns:wps="http://schemas.microsoft.com/office/word/2010/wordprocessingShape" mc:Ignorable="w14 wp14">
+<w:document xmlns:ve="http://schemas.openxmlformats.org/markup-compatibility/2006" xmlns:o="urn:schemas-microsoft-com:office:office" xmlns:r="http://schemas.openxmlformats.org/officeDocument/2006/relationships" xmlns:m="http://schemas.openxmlformats.org/officeDocument/2006/math" xmlns:v="urn:schemas-microsoft-com:vml" xmlns:wp="http://schemas.openxmlformats.org/drawingml/2006/wordprocessingDrawing" xmlns:w10="urn:schemas-microsoft-com:office:word" xmlns:w="http://schemas.openxmlformats.org/wordprocessingml/2006/main" xmlns:wne="http://schemas.microsoft.com/office/word/2006/wordml">
   <w:body>
     <w:tbl>
       <w:tblPr>
         <w:tblpPr w:leftFromText="187" w:rightFromText="187" w:bottomFromText="720" w:vertAnchor="page" w:horzAnchor="margin" w:tblpY="8416"/>
         <w:tblW w:w="5000" w:type="pct"/>
-        <w:tblLook w:val="04A0" w:firstRow="1" w:lastRow="0" w:firstColumn="1" w:lastColumn="0" w:noHBand="0" w:noVBand="1"/>
+        <w:tblLook w:val="04A0"/>
       </w:tblPr>
       <w:tblGrid>
         <w:gridCol w:w="9288"/>
@@ -106,319 +106,112 @@
                 <w:noProof/>
                 <w:lang w:eastAsia="fr-FR"/>
               </w:rPr>
-              <mc:AlternateContent>
-                <mc:Choice Requires="wps">
-                  <w:drawing>
-                    <wp:anchor distT="0" distB="0" distL="114300" distR="114300" simplePos="0" relativeHeight="251668480" behindDoc="0" locked="0" layoutInCell="1" allowOverlap="1" wp14:anchorId="2EA8DE0A" wp14:editId="1F5B01B9">
-                      <wp:simplePos x="0" y="0"/>
-                      <wp:positionH relativeFrom="column">
-                        <wp:posOffset>3228340</wp:posOffset>
-                      </wp:positionH>
-                      <wp:positionV relativeFrom="paragraph">
-                        <wp:posOffset>231775</wp:posOffset>
-                      </wp:positionV>
-                      <wp:extent cx="2275205" cy="2219325"/>
-                      <wp:effectExtent l="0" t="0" r="0" b="0"/>
-                      <wp:wrapNone/>
-                      <wp:docPr id="10" name="Zone de texte 10"/>
-                      <wp:cNvGraphicFramePr/>
-                      <a:graphic xmlns:a="http://schemas.openxmlformats.org/drawingml/2006/main">
-                        <a:graphicData uri="http://schemas.microsoft.com/office/word/2010/wordprocessingShape">
-                          <wps:wsp>
-                            <wps:cNvSpPr txBox="1"/>
-                            <wps:spPr>
-                              <a:xfrm>
-                                <a:off x="0" y="0"/>
-                                <a:ext cx="2275205" cy="2219325"/>
-                              </a:xfrm>
-                              <a:prstGeom prst="rect">
-                                <a:avLst/>
-                              </a:prstGeom>
-                              <a:noFill/>
-                              <a:ln w="6350">
-                                <a:noFill/>
-                              </a:ln>
-                              <a:effectLst/>
-                            </wps:spPr>
-                            <wps:style>
-                              <a:lnRef idx="0">
-                                <a:schemeClr val="accent1"/>
-                              </a:lnRef>
-                              <a:fillRef idx="0">
-                                <a:schemeClr val="accent1"/>
-                              </a:fillRef>
-                              <a:effectRef idx="0">
-                                <a:schemeClr val="accent1"/>
-                              </a:effectRef>
-                              <a:fontRef idx="minor">
-                                <a:schemeClr val="dk1"/>
-                              </a:fontRef>
-                            </wps:style>
-                            <wps:txbx>
-                              <w:txbxContent>
-                                <w:p>
-                                  <w:pPr>
-                                    <w:rPr>
-                                      <w:b/>
-                                      <w:sz w:val="32"/>
-                                      <w:szCs w:val="32"/>
-                                    </w:rPr>
-                                  </w:pPr>
-                                  <w:r>
-                                    <w:rPr>
-                                      <w:b/>
-                                      <w:sz w:val="32"/>
-                                      <w:szCs w:val="32"/>
-                                    </w:rPr>
-                                    <w:t>Réalisé</w:t>
-                                  </w:r>
-                                  <w:r>
-                                    <w:rPr>
-                                      <w:b/>
-                                      <w:sz w:val="32"/>
-                                      <w:szCs w:val="32"/>
-                                    </w:rPr>
-                                    <w:t xml:space="preserve"> par : </w:t>
-                                  </w:r>
-                                </w:p>
-                                <w:p>
-                                  <w:pPr>
-                                    <w:rPr>
-                                      <w:b/>
-                                      <w:sz w:val="32"/>
-                                      <w:szCs w:val="32"/>
-                                    </w:rPr>
-                                  </w:pPr>
-                                  <w:r>
-                                    <w:rPr>
-                                      <w:b/>
-                                      <w:sz w:val="32"/>
-                                      <w:szCs w:val="32"/>
-                                    </w:rPr>
-                                    <w:t xml:space="preserve">    Cédric Allemand</w:t>
-                                  </w:r>
-                                </w:p>
-                                <w:p>
-                                  <w:pPr>
-                                    <w:rPr>
-                                      <w:b/>
-                                      <w:sz w:val="32"/>
-                                      <w:szCs w:val="32"/>
-                                    </w:rPr>
-                                  </w:pPr>
-                                  <w:r>
-                                    <w:rPr>
-                                      <w:b/>
-                                      <w:sz w:val="32"/>
-                                      <w:szCs w:val="32"/>
-                                    </w:rPr>
-                                    <w:t xml:space="preserve">    Quentin Bonichot</w:t>
-                                  </w:r>
-                                </w:p>
-                                <w:p>
-                                  <w:pPr>
-                                    <w:rPr>
-                                      <w:b/>
-                                      <w:sz w:val="32"/>
-                                      <w:szCs w:val="32"/>
-                                    </w:rPr>
-                                  </w:pPr>
-                                  <w:r>
-                                    <w:rPr>
-                                      <w:b/>
-                                      <w:sz w:val="32"/>
-                                      <w:szCs w:val="32"/>
-                                    </w:rPr>
-                                    <w:t xml:space="preserve">    Omar Latreche</w:t>
-                                  </w:r>
-                                </w:p>
-                                <w:p>
-                                  <w:pPr>
-                                    <w:rPr>
-                                      <w:b/>
-                                      <w:sz w:val="32"/>
-                                      <w:szCs w:val="32"/>
-                                    </w:rPr>
-                                  </w:pPr>
-                                  <w:r>
-                                    <w:rPr>
-                                      <w:b/>
-                                      <w:sz w:val="32"/>
-                                      <w:szCs w:val="32"/>
-                                    </w:rPr>
-                                    <w:t xml:space="preserve">    Taha Merrika </w:t>
-                                  </w:r>
-                                </w:p>
-                                <w:p/>
-                              </w:txbxContent>
-                            </wps:txbx>
-                            <wps:bodyPr rot="0" spcFirstLastPara="0" vertOverflow="overflow" horzOverflow="overflow" vert="horz" wrap="square" lIns="91440" tIns="45720" rIns="91440" bIns="45720" numCol="1" spcCol="0" rtlCol="0" fromWordArt="0" anchor="t" anchorCtr="0" forceAA="0" compatLnSpc="1">
-                              <a:prstTxWarp prst="textNoShape">
-                                <a:avLst/>
-                              </a:prstTxWarp>
-                              <a:noAutofit/>
-                            </wps:bodyPr>
-                          </wps:wsp>
-                        </a:graphicData>
-                      </a:graphic>
-                      <wp14:sizeRelH relativeFrom="margin">
-                        <wp14:pctWidth>0</wp14:pctWidth>
-                      </wp14:sizeRelH>
-                      <wp14:sizeRelV relativeFrom="margin">
-                        <wp14:pctHeight>0</wp14:pctHeight>
-                      </wp14:sizeRelV>
-                    </wp:anchor>
-                  </w:drawing>
-                </mc:Choice>
-                <mc:Fallback>
-                  <w:pict>
-                    <v:shapetype id="_x0000_t202" coordsize="21600,21600" o:spt="202" path="m,l,21600r21600,l21600,xe">
-                      <v:stroke joinstyle="miter"/>
-                      <v:path gradientshapeok="t" o:connecttype="rect"/>
-                    </v:shapetype>
-                    <v:shape id="Zone de texte 10" o:spid="_x0000_s1026" type="#_x0000_t202" style="position:absolute;margin-left:254.2pt;margin-top:18.25pt;width:179.15pt;height:174.75pt;z-index:251668480;visibility:visible;mso-wrap-style:square;mso-width-percent:0;mso-height-percent:0;mso-wrap-distance-left:9pt;mso-wrap-distance-top:0;mso-wrap-distance-right:9pt;mso-wrap-distance-bottom:0;mso-position-horizontal:absolute;mso-position-horizontal-relative:text;mso-position-vertical:absolute;mso-position-vertical-relative:text;mso-width-percent:0;mso-height-percent:0;mso-width-relative:margin;mso-height-relative:margin;v-text-anchor:top" o:gfxdata="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" filled="f" stroked="f" strokeweight=".5pt">
-                      <v:textbox>
-                        <w:txbxContent>
-                          <w:p>
-                            <w:pPr>
-                              <w:rPr>
-                                <w:b/>
-                                <w:sz w:val="32"/>
-                                <w:szCs w:val="32"/>
-                              </w:rPr>
-                            </w:pPr>
-                            <w:r>
-                              <w:rPr>
-                                <w:b/>
-                                <w:sz w:val="32"/>
-                                <w:szCs w:val="32"/>
-                              </w:rPr>
-                              <w:t>Réalisé</w:t>
-                            </w:r>
-                            <w:r>
-                              <w:rPr>
-                                <w:b/>
-                                <w:sz w:val="32"/>
-                                <w:szCs w:val="32"/>
-                              </w:rPr>
-                              <w:t xml:space="preserve"> par : </w:t>
-                            </w:r>
-                          </w:p>
-                          <w:p>
-                            <w:pPr>
-                              <w:rPr>
-                                <w:b/>
-                                <w:sz w:val="32"/>
-                                <w:szCs w:val="32"/>
-                              </w:rPr>
-                            </w:pPr>
-                            <w:r>
-                              <w:rPr>
-                                <w:b/>
-                                <w:sz w:val="32"/>
-                                <w:szCs w:val="32"/>
-                              </w:rPr>
-                              <w:t xml:space="preserve">    Cédric Allemand</w:t>
-                            </w:r>
-                          </w:p>
-                          <w:p>
-                            <w:pPr>
-                              <w:rPr>
-                                <w:b/>
-                                <w:sz w:val="32"/>
-                                <w:szCs w:val="32"/>
-                              </w:rPr>
-                            </w:pPr>
-                            <w:r>
-                              <w:rPr>
-                                <w:b/>
-                                <w:sz w:val="32"/>
-                                <w:szCs w:val="32"/>
-                              </w:rPr>
-                              <w:t xml:space="preserve">    </w:t>
-                            </w:r>
-                            <w:r>
-                              <w:rPr>
-                                <w:b/>
-                                <w:sz w:val="32"/>
-                                <w:szCs w:val="32"/>
-                              </w:rPr>
-                              <w:t>Quentin</w:t>
-                            </w:r>
-                            <w:r>
-                              <w:rPr>
-                                <w:b/>
-                                <w:sz w:val="32"/>
-                                <w:szCs w:val="32"/>
-                              </w:rPr>
-                              <w:t xml:space="preserve"> Bonichot</w:t>
-                            </w:r>
-                          </w:p>
-                          <w:p>
-                            <w:pPr>
-                              <w:rPr>
-                                <w:b/>
-                                <w:sz w:val="32"/>
-                                <w:szCs w:val="32"/>
-                              </w:rPr>
-                            </w:pPr>
-                            <w:r>
-                              <w:rPr>
-                                <w:b/>
-                                <w:sz w:val="32"/>
-                                <w:szCs w:val="32"/>
-                              </w:rPr>
-                              <w:t xml:space="preserve">    Omar Latreche</w:t>
-                            </w:r>
-                          </w:p>
-                          <w:p>
-                            <w:pPr>
-                              <w:rPr>
-                                <w:b/>
-                                <w:sz w:val="32"/>
-                                <w:szCs w:val="32"/>
-                              </w:rPr>
-                            </w:pPr>
-                            <w:r>
-                              <w:rPr>
-                                <w:b/>
-                                <w:sz w:val="32"/>
-                                <w:szCs w:val="32"/>
-                              </w:rPr>
-                              <w:t xml:space="preserve">    </w:t>
-                            </w:r>
-                            <w:r>
-                              <w:rPr>
-                                <w:b/>
-                                <w:sz w:val="32"/>
-                                <w:szCs w:val="32"/>
-                              </w:rPr>
-                              <w:t>Taha</w:t>
-                            </w:r>
-                            <w:r>
-                              <w:rPr>
-                                <w:b/>
-                                <w:sz w:val="32"/>
-                                <w:szCs w:val="32"/>
-                              </w:rPr>
-                              <w:t xml:space="preserve"> </w:t>
-                            </w:r>
-                            <w:r>
-                              <w:rPr>
-                                <w:b/>
-                                <w:sz w:val="32"/>
-                                <w:szCs w:val="32"/>
-                              </w:rPr>
-                              <w:t xml:space="preserve">Merrika </w:t>
-                            </w:r>
-                          </w:p>
-                          <w:p/>
-                        </w:txbxContent>
-                      </v:textbox>
-                    </v:shape>
-                  </w:pict>
-                </mc:Fallback>
-              </mc:AlternateContent>
+              <w:pict>
+                <v:shapetype id="_x0000_t202" coordsize="21600,21600" o:spt="202" path="m,l,21600r21600,l21600,xe">
+                  <v:stroke joinstyle="miter"/>
+                  <v:path gradientshapeok="t" o:connecttype="rect"/>
+                </v:shapetype>
+                <v:shape id="Zone de texte 10" o:spid="_x0000_s1026" type="#_x0000_t202" style="position:absolute;margin-left:254.2pt;margin-top:18.25pt;width:179.15pt;height:174.75pt;z-index:251668480;visibility:visible;mso-position-horizontal-relative:text;mso-position-vertical-relative:text;mso-width-relative:margin;mso-height-relative:margin" o:gfxdata="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" filled="f" stroked="f" strokeweight=".5pt">
+                  <v:textbox>
+                    <w:txbxContent>
+                      <w:p>
+                        <w:pPr>
+                          <w:rPr>
+                            <w:b/>
+                            <w:sz w:val="32"/>
+                            <w:szCs w:val="32"/>
+                          </w:rPr>
+                        </w:pPr>
+                        <w:r>
+                          <w:rPr>
+                            <w:b/>
+                            <w:sz w:val="32"/>
+                            <w:szCs w:val="32"/>
+                          </w:rPr>
+                          <w:t>Réalisé</w:t>
+                        </w:r>
+                        <w:r>
+                          <w:rPr>
+                            <w:b/>
+                            <w:sz w:val="32"/>
+                            <w:szCs w:val="32"/>
+                          </w:rPr>
+                          <w:t xml:space="preserve"> par : </w:t>
+                        </w:r>
+                      </w:p>
+                      <w:p>
+                        <w:pPr>
+                          <w:rPr>
+                            <w:b/>
+                            <w:sz w:val="32"/>
+                            <w:szCs w:val="32"/>
+                          </w:rPr>
+                        </w:pPr>
+                        <w:r>
+                          <w:rPr>
+                            <w:b/>
+                            <w:sz w:val="32"/>
+                            <w:szCs w:val="32"/>
+                          </w:rPr>
+                          <w:t xml:space="preserve">    Cédric Allemand</w:t>
+                        </w:r>
+                      </w:p>
+                      <w:p>
+                        <w:pPr>
+                          <w:rPr>
+                            <w:b/>
+                            <w:sz w:val="32"/>
+                            <w:szCs w:val="32"/>
+                          </w:rPr>
+                        </w:pPr>
+                        <w:r>
+                          <w:rPr>
+                            <w:b/>
+                            <w:sz w:val="32"/>
+                            <w:szCs w:val="32"/>
+                          </w:rPr>
+                          <w:t>Quentin Bonichot</w:t>
+                        </w:r>
+                      </w:p>
+                      <w:p>
+                        <w:pPr>
+                          <w:rPr>
+                            <w:b/>
+                            <w:sz w:val="32"/>
+                            <w:szCs w:val="32"/>
+                          </w:rPr>
+                        </w:pPr>
+                        <w:r>
+                          <w:rPr>
+                            <w:b/>
+                            <w:sz w:val="32"/>
+                            <w:szCs w:val="32"/>
+                          </w:rPr>
+                          <w:t xml:space="preserve">    Omar Latreche</w:t>
+                        </w:r>
+                      </w:p>
+                      <w:p>
+                        <w:pPr>
+                          <w:rPr>
+                            <w:b/>
+                            <w:sz w:val="32"/>
+                            <w:szCs w:val="32"/>
+                          </w:rPr>
+                        </w:pPr>
+                        <w:r>
+                          <w:rPr>
+                            <w:b/>
+                            <w:sz w:val="32"/>
+                            <w:szCs w:val="32"/>
+                          </w:rPr>
+                          <w:t xml:space="preserve">TahaMerrika </w:t>
+                        </w:r>
+                      </w:p>
+                      <w:p/>
+                    </w:txbxContent>
+                  </v:textbox>
+                </v:shape>
+              </w:pict>
             </w:r>
           </w:p>
         </w:tc>
@@ -449,638 +242,211 @@
               <w:noProof/>
               <w:lang w:eastAsia="fr-FR"/>
             </w:rPr>
-            <mc:AlternateContent>
-              <mc:Choice Requires="wps">
-                <w:drawing>
-                  <wp:anchor distT="0" distB="0" distL="114300" distR="114300" simplePos="0" relativeHeight="251666432" behindDoc="0" locked="0" layoutInCell="1" allowOverlap="1" wp14:anchorId="3A50FC26" wp14:editId="4FE611E0">
-                    <wp:simplePos x="0" y="0"/>
-                    <wp:positionH relativeFrom="column">
-                      <wp:posOffset>-337820</wp:posOffset>
-                    </wp:positionH>
-                    <wp:positionV relativeFrom="paragraph">
-                      <wp:posOffset>6767830</wp:posOffset>
-                    </wp:positionV>
-                    <wp:extent cx="2275205" cy="1276350"/>
-                    <wp:effectExtent l="0" t="0" r="0" b="0"/>
-                    <wp:wrapNone/>
-                    <wp:docPr id="8" name="Zone de texte 8"/>
-                    <wp:cNvGraphicFramePr/>
-                    <a:graphic xmlns:a="http://schemas.openxmlformats.org/drawingml/2006/main">
-                      <a:graphicData uri="http://schemas.microsoft.com/office/word/2010/wordprocessingShape">
-                        <wps:wsp>
-                          <wps:cNvSpPr txBox="1"/>
-                          <wps:spPr>
-                            <a:xfrm>
-                              <a:off x="0" y="0"/>
-                              <a:ext cx="2275205" cy="1276350"/>
-                            </a:xfrm>
-                            <a:prstGeom prst="rect">
-                              <a:avLst/>
-                            </a:prstGeom>
-                            <a:noFill/>
-                            <a:ln w="6350">
-                              <a:noFill/>
-                            </a:ln>
-                            <a:effectLst/>
-                          </wps:spPr>
-                          <wps:style>
-                            <a:lnRef idx="0">
-                              <a:schemeClr val="accent1"/>
-                            </a:lnRef>
-                            <a:fillRef idx="0">
-                              <a:schemeClr val="accent1"/>
-                            </a:fillRef>
-                            <a:effectRef idx="0">
-                              <a:schemeClr val="accent1"/>
-                            </a:effectRef>
-                            <a:fontRef idx="minor">
-                              <a:schemeClr val="dk1"/>
-                            </a:fontRef>
-                          </wps:style>
-                          <wps:txbx>
-                            <w:txbxContent>
-                              <w:p>
-                                <w:pPr>
-                                  <w:rPr>
-                                    <w:b/>
-                                    <w:sz w:val="32"/>
-                                    <w:szCs w:val="32"/>
-                                  </w:rPr>
-                                </w:pPr>
-                                <w:r>
-                                  <w:rPr>
-                                    <w:b/>
-                                    <w:sz w:val="32"/>
-                                    <w:szCs w:val="32"/>
-                                  </w:rPr>
-                                  <w:t xml:space="preserve">Encadré par : </w:t>
-                                </w:r>
-                              </w:p>
-                              <w:p>
-                                <w:pPr>
-                                  <w:rPr>
-                                    <w:b/>
-                                    <w:sz w:val="32"/>
-                                    <w:szCs w:val="32"/>
-                                  </w:rPr>
-                                </w:pPr>
-                                <w:r>
-                                  <w:rPr>
-                                    <w:b/>
-                                    <w:sz w:val="32"/>
-                                    <w:szCs w:val="32"/>
-                                  </w:rPr>
-                                  <w:t xml:space="preserve">   M</w:t>
-                                </w:r>
-                                <w:r>
-                                  <w:rPr>
-                                    <w:b/>
-                                    <w:sz w:val="32"/>
-                                    <w:szCs w:val="32"/>
-                                  </w:rPr>
-                                  <w:t xml:space="preserve">. </w:t>
-                                </w:r>
-                                <w:r>
-                                  <w:rPr>
-                                    <w:b/>
-                                    <w:sz w:val="32"/>
-                                    <w:szCs w:val="32"/>
-                                  </w:rPr>
-                                  <w:t xml:space="preserve">Said Boujedli </w:t>
-                                </w:r>
-                              </w:p>
-                              <w:p>
-                                <w:pPr>
-                                  <w:rPr>
-                                    <w:b/>
-                                    <w:sz w:val="32"/>
-                                    <w:szCs w:val="32"/>
-                                  </w:rPr>
-                                </w:pPr>
-                                <w:r>
-                                  <w:rPr>
-                                    <w:b/>
-                                    <w:sz w:val="32"/>
-                                    <w:szCs w:val="32"/>
-                                  </w:rPr>
-                                  <w:t xml:space="preserve">   M. Jean-Alain Fougère </w:t>
-                                </w:r>
-                              </w:p>
-                            </w:txbxContent>
-                          </wps:txbx>
-                          <wps:bodyPr rot="0" spcFirstLastPara="0" vertOverflow="overflow" horzOverflow="overflow" vert="horz" wrap="square" lIns="91440" tIns="45720" rIns="91440" bIns="45720" numCol="1" spcCol="0" rtlCol="0" fromWordArt="0" anchor="t" anchorCtr="0" forceAA="0" compatLnSpc="1">
-                            <a:prstTxWarp prst="textNoShape">
-                              <a:avLst/>
-                            </a:prstTxWarp>
-                            <a:noAutofit/>
-                          </wps:bodyPr>
-                        </wps:wsp>
-                      </a:graphicData>
-                    </a:graphic>
-                    <wp14:sizeRelV relativeFrom="margin">
-                      <wp14:pctHeight>0</wp14:pctHeight>
-                    </wp14:sizeRelV>
-                  </wp:anchor>
-                </w:drawing>
-              </mc:Choice>
-              <mc:Fallback>
-                <w:pict>
-                  <v:shape id="Zone de texte 8" o:spid="_x0000_s1027" type="#_x0000_t202" style="position:absolute;margin-left:-26.6pt;margin-top:532.9pt;width:179.15pt;height:100.5pt;z-index:251666432;visibility:visible;mso-wrap-style:square;mso-height-percent:0;mso-wrap-distance-left:9pt;mso-wrap-distance-top:0;mso-wrap-distance-right:9pt;mso-wrap-distance-bottom:0;mso-position-horizontal:absolute;mso-position-horizontal-relative:text;mso-position-vertical:absolute;mso-position-vertical-relative:text;mso-height-percent:0;mso-height-relative:margin;v-text-anchor:top" o:gfxdata="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" filled="f" stroked="f" strokeweight=".5pt">
-                    <v:textbox>
-                      <w:txbxContent>
-                        <w:p>
-                          <w:pPr>
-                            <w:rPr>
-                              <w:b/>
-                              <w:sz w:val="32"/>
-                              <w:szCs w:val="32"/>
-                            </w:rPr>
-                          </w:pPr>
-                          <w:r>
-                            <w:rPr>
-                              <w:b/>
-                              <w:sz w:val="32"/>
-                              <w:szCs w:val="32"/>
-                            </w:rPr>
-                            <w:t xml:space="preserve">Encadré par : </w:t>
-                          </w:r>
-                        </w:p>
-                        <w:p>
-                          <w:pPr>
-                            <w:rPr>
-                              <w:b/>
-                              <w:sz w:val="32"/>
-                              <w:szCs w:val="32"/>
-                            </w:rPr>
-                          </w:pPr>
-                          <w:r>
-                            <w:rPr>
-                              <w:b/>
-                              <w:sz w:val="32"/>
-                              <w:szCs w:val="32"/>
-                            </w:rPr>
-                            <w:t xml:space="preserve">   M</w:t>
-                          </w:r>
-                          <w:r>
-                            <w:rPr>
-                              <w:b/>
-                              <w:sz w:val="32"/>
-                              <w:szCs w:val="32"/>
-                            </w:rPr>
-                            <w:t xml:space="preserve">. </w:t>
-                          </w:r>
-                          <w:r>
-                            <w:rPr>
-                              <w:b/>
-                              <w:sz w:val="32"/>
-                              <w:szCs w:val="32"/>
-                            </w:rPr>
-                            <w:t>Said</w:t>
-                          </w:r>
-                          <w:r>
-                            <w:rPr>
-                              <w:b/>
-                              <w:sz w:val="32"/>
-                              <w:szCs w:val="32"/>
-                            </w:rPr>
-                            <w:t xml:space="preserve"> </w:t>
-                          </w:r>
-                          <w:r>
-                            <w:rPr>
-                              <w:b/>
-                              <w:sz w:val="32"/>
-                              <w:szCs w:val="32"/>
-                            </w:rPr>
-                            <w:t xml:space="preserve">Boujedli </w:t>
-                          </w:r>
-                        </w:p>
-                        <w:p>
-                          <w:pPr>
-                            <w:rPr>
-                              <w:b/>
-                              <w:sz w:val="32"/>
-                              <w:szCs w:val="32"/>
-                            </w:rPr>
-                          </w:pPr>
-                          <w:r>
-                            <w:rPr>
-                              <w:b/>
-                              <w:sz w:val="32"/>
-                              <w:szCs w:val="32"/>
-                            </w:rPr>
-                            <w:t xml:space="preserve">   M</w:t>
-                          </w:r>
-                          <w:r>
-                            <w:rPr>
-                              <w:b/>
-                              <w:sz w:val="32"/>
-                              <w:szCs w:val="32"/>
-                            </w:rPr>
-                            <w:t>.</w:t>
-                          </w:r>
-                          <w:r>
-                            <w:rPr>
-                              <w:b/>
-                              <w:sz w:val="32"/>
-                              <w:szCs w:val="32"/>
-                            </w:rPr>
-                            <w:t xml:space="preserve"> </w:t>
-                          </w:r>
-                          <w:r>
-                            <w:rPr>
-                              <w:b/>
-                              <w:sz w:val="32"/>
-                              <w:szCs w:val="32"/>
-                            </w:rPr>
-                            <w:t>Jean-Alain</w:t>
-                          </w:r>
-                          <w:r>
-                            <w:rPr>
-                              <w:b/>
-                              <w:sz w:val="32"/>
-                              <w:szCs w:val="32"/>
-                            </w:rPr>
-                            <w:t xml:space="preserve"> Fougère </w:t>
-                          </w:r>
-                        </w:p>
-                      </w:txbxContent>
-                    </v:textbox>
-                  </v:shape>
-                </w:pict>
-              </mc:Fallback>
-            </mc:AlternateContent>
+            <w:pict>
+              <v:shape id="Zone de texte 8" o:spid="_x0000_s1027" type="#_x0000_t202" style="position:absolute;margin-left:-26.6pt;margin-top:532.9pt;width:179.15pt;height:100.5pt;z-index:251666432;visibility:visible;mso-position-horizontal-relative:text;mso-position-vertical-relative:text;mso-height-relative:margin" o:gfxdata="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" filled="f" stroked="f" strokeweight=".5pt">
+                <v:textbox>
+                  <w:txbxContent>
+                    <w:p>
+                      <w:pPr>
+                        <w:rPr>
+                          <w:b/>
+                          <w:sz w:val="32"/>
+                          <w:szCs w:val="32"/>
+                        </w:rPr>
+                      </w:pPr>
+                      <w:r>
+                        <w:rPr>
+                          <w:b/>
+                          <w:sz w:val="32"/>
+                          <w:szCs w:val="32"/>
+                        </w:rPr>
+                        <w:t xml:space="preserve">Encadré par : </w:t>
+                      </w:r>
+                    </w:p>
+                    <w:p>
+                      <w:pPr>
+                        <w:rPr>
+                          <w:b/>
+                          <w:sz w:val="32"/>
+                          <w:szCs w:val="32"/>
+                        </w:rPr>
+                      </w:pPr>
+                      <w:r>
+                        <w:rPr>
+                          <w:b/>
+                          <w:sz w:val="32"/>
+                          <w:szCs w:val="32"/>
+                        </w:rPr>
+                        <w:t xml:space="preserve">   M</w:t>
+                      </w:r>
+                      <w:r>
+                        <w:rPr>
+                          <w:b/>
+                          <w:sz w:val="32"/>
+                          <w:szCs w:val="32"/>
+                        </w:rPr>
+                        <w:t xml:space="preserve">. </w:t>
+                      </w:r>
+                      <w:r>
+                        <w:rPr>
+                          <w:b/>
+                          <w:sz w:val="32"/>
+                          <w:szCs w:val="32"/>
+                        </w:rPr>
+                        <w:t xml:space="preserve">SaidBoujedli </w:t>
+                      </w:r>
+                    </w:p>
+                    <w:p>
+                      <w:pPr>
+                        <w:rPr>
+                          <w:b/>
+                          <w:sz w:val="32"/>
+                          <w:szCs w:val="32"/>
+                        </w:rPr>
+                      </w:pPr>
+                      <w:r>
+                        <w:rPr>
+                          <w:b/>
+                          <w:sz w:val="32"/>
+                          <w:szCs w:val="32"/>
+                        </w:rPr>
+                        <w:t xml:space="preserve">   M.Jean-Alain Fougère </w:t>
+                      </w:r>
+                    </w:p>
+                  </w:txbxContent>
+                </v:textbox>
+              </v:shape>
+            </w:pict>
           </w:r>
           <w:r>
             <w:rPr>
               <w:noProof/>
               <w:lang w:eastAsia="fr-FR"/>
             </w:rPr>
-            <mc:AlternateContent>
-              <mc:Choice Requires="wps">
-                <w:drawing>
-                  <wp:anchor distT="0" distB="0" distL="114300" distR="114300" simplePos="0" relativeHeight="251664384" behindDoc="0" locked="0" layoutInCell="1" allowOverlap="1" wp14:anchorId="48489092" wp14:editId="22DF14D8">
-                    <wp:simplePos x="0" y="0"/>
-                    <wp:positionH relativeFrom="column">
-                      <wp:posOffset>1414780</wp:posOffset>
-                    </wp:positionH>
-                    <wp:positionV relativeFrom="paragraph">
-                      <wp:posOffset>5080</wp:posOffset>
-                    </wp:positionV>
-                    <wp:extent cx="4316730" cy="800100"/>
-                    <wp:effectExtent l="0" t="0" r="0" b="0"/>
-                    <wp:wrapNone/>
-                    <wp:docPr id="2" name="Zone de texte 2"/>
-                    <wp:cNvGraphicFramePr/>
-                    <a:graphic xmlns:a="http://schemas.openxmlformats.org/drawingml/2006/main">
-                      <a:graphicData uri="http://schemas.microsoft.com/office/word/2010/wordprocessingShape">
-                        <wps:wsp>
-                          <wps:cNvSpPr txBox="1"/>
-                          <wps:spPr>
-                            <a:xfrm>
-                              <a:off x="0" y="0"/>
-                              <a:ext cx="4316730" cy="800100"/>
-                            </a:xfrm>
-                            <a:prstGeom prst="rect">
-                              <a:avLst/>
-                            </a:prstGeom>
-                            <a:noFill/>
-                            <a:ln w="6350">
-                              <a:noFill/>
-                            </a:ln>
-                            <a:effectLst/>
-                          </wps:spPr>
-                          <wps:txbx>
-                            <w:txbxContent>
-                              <w:p>
-                                <w:pPr>
-                                  <w:jc w:val="center"/>
-                                  <w:rPr>
-                                    <w:b/>
-                                    <w:sz w:val="32"/>
-                                    <w:szCs w:val="32"/>
-                                  </w:rPr>
-                                </w:pPr>
-                                <w:r>
-                                  <w:rPr>
-                                    <w:b/>
-                                    <w:sz w:val="32"/>
-                                    <w:szCs w:val="32"/>
-                                  </w:rPr>
-                                  <w:t>Université de Technologie Belfort Montbéliard</w:t>
-                                </w:r>
-                              </w:p>
-                              <w:p>
-                                <w:pPr>
-                                  <w:jc w:val="center"/>
-                                  <w:rPr>
-                                    <w:b/>
-                                    <w:sz w:val="32"/>
-                                    <w:szCs w:val="32"/>
-                                  </w:rPr>
-                                </w:pPr>
-                                <w:r>
-                                  <w:rPr>
-                                    <w:b/>
-                                    <w:sz w:val="32"/>
-                                    <w:szCs w:val="32"/>
-                                  </w:rPr>
-                                  <w:t>Année universitaire 2014 /2015</w:t>
-                                </w:r>
-                              </w:p>
-                            </w:txbxContent>
-                          </wps:txbx>
-                          <wps:bodyPr rot="0" spcFirstLastPara="0" vertOverflow="overflow" horzOverflow="overflow" vert="horz" wrap="square" lIns="91440" tIns="45720" rIns="91440" bIns="45720" numCol="1" spcCol="0" rtlCol="0" fromWordArt="0" anchor="t" anchorCtr="0" forceAA="0" compatLnSpc="1">
-                            <a:prstTxWarp prst="textNoShape">
-                              <a:avLst/>
-                            </a:prstTxWarp>
-                            <a:noAutofit/>
-                          </wps:bodyPr>
-                        </wps:wsp>
-                      </a:graphicData>
-                    </a:graphic>
-                    <wp14:sizeRelH relativeFrom="margin">
-                      <wp14:pctWidth>0</wp14:pctWidth>
-                    </wp14:sizeRelH>
-                    <wp14:sizeRelV relativeFrom="margin">
-                      <wp14:pctHeight>0</wp14:pctHeight>
-                    </wp14:sizeRelV>
-                  </wp:anchor>
-                </w:drawing>
-              </mc:Choice>
-              <mc:Fallback>
-                <w:pict>
-                  <v:shape id="Zone de texte 2" o:spid="_x0000_s1028" type="#_x0000_t202" style="position:absolute;margin-left:111.4pt;margin-top:.4pt;width:339.9pt;height:63pt;z-index:251664384;visibility:visible;mso-wrap-style:square;mso-width-percent:0;mso-height-percent:0;mso-wrap-distance-left:9pt;mso-wrap-distance-top:0;mso-wrap-distance-right:9pt;mso-wrap-distance-bottom:0;mso-position-horizontal:absolute;mso-position-horizontal-relative:text;mso-position-vertical:absolute;mso-position-vertical-relative:text;mso-width-percent:0;mso-height-percent:0;mso-width-relative:margin;mso-height-relative:margin;v-text-anchor:top" o:gfxdata="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" filled="f" stroked="f" strokeweight=".5pt">
-                    <v:textbox>
-                      <w:txbxContent>
-                        <w:p>
-                          <w:pPr>
-                            <w:jc w:val="center"/>
-                            <w:rPr>
-                              <w:b/>
-                              <w:sz w:val="32"/>
-                              <w:szCs w:val="32"/>
-                            </w:rPr>
-                          </w:pPr>
-                          <w:r>
-                            <w:rPr>
-                              <w:b/>
-                              <w:sz w:val="32"/>
-                              <w:szCs w:val="32"/>
-                            </w:rPr>
-                            <w:t>Université de Technologie Belfort Montbéliard</w:t>
-                          </w:r>
-                        </w:p>
-                        <w:p>
-                          <w:pPr>
-                            <w:jc w:val="center"/>
-                            <w:rPr>
-                              <w:b/>
-                              <w:sz w:val="32"/>
-                              <w:szCs w:val="32"/>
-                            </w:rPr>
-                          </w:pPr>
-                          <w:r>
-                            <w:rPr>
-                              <w:b/>
-                              <w:sz w:val="32"/>
-                              <w:szCs w:val="32"/>
-                            </w:rPr>
-                            <w:t>Année universitaire 2014 /2015</w:t>
-                          </w:r>
-                        </w:p>
-                      </w:txbxContent>
-                    </v:textbox>
-                  </v:shape>
-                </w:pict>
-              </mc:Fallback>
-            </mc:AlternateContent>
+            <w:pict>
+              <v:shape id="Zone de texte 2" o:spid="_x0000_s1028" type="#_x0000_t202" style="position:absolute;margin-left:111.4pt;margin-top:.4pt;width:339.9pt;height:63pt;z-index:251664384;visibility:visible;mso-position-horizontal-relative:text;mso-position-vertical-relative:text;mso-width-relative:margin;mso-height-relative:margin" o:gfxdata="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" filled="f" stroked="f" strokeweight=".5pt">
+                <v:textbox>
+                  <w:txbxContent>
+                    <w:p>
+                      <w:pPr>
+                        <w:jc w:val="center"/>
+                        <w:rPr>
+                          <w:b/>
+                          <w:sz w:val="32"/>
+                          <w:szCs w:val="32"/>
+                        </w:rPr>
+                      </w:pPr>
+                      <w:r>
+                        <w:rPr>
+                          <w:b/>
+                          <w:sz w:val="32"/>
+                          <w:szCs w:val="32"/>
+                        </w:rPr>
+                        <w:t>Université de Technologie Belfort Montbéliard</w:t>
+                      </w:r>
+                    </w:p>
+                    <w:p>
+                      <w:pPr>
+                        <w:jc w:val="center"/>
+                        <w:rPr>
+                          <w:b/>
+                          <w:sz w:val="32"/>
+                          <w:szCs w:val="32"/>
+                        </w:rPr>
+                      </w:pPr>
+                      <w:r>
+                        <w:rPr>
+                          <w:b/>
+                          <w:sz w:val="32"/>
+                          <w:szCs w:val="32"/>
+                        </w:rPr>
+                        <w:t>Année universitaire 2014 /2015</w:t>
+                      </w:r>
+                    </w:p>
+                  </w:txbxContent>
+                </v:textbox>
+              </v:shape>
+            </w:pict>
           </w:r>
           <w:r>
             <w:rPr>
               <w:noProof/>
               <w:lang w:eastAsia="fr-FR"/>
             </w:rPr>
-            <mc:AlternateContent>
-              <mc:Choice Requires="wps">
-                <w:drawing>
-                  <wp:anchor distT="0" distB="0" distL="114300" distR="114300" simplePos="0" relativeHeight="251662336" behindDoc="1" locked="0" layoutInCell="1" allowOverlap="1" wp14:anchorId="632F7A35" wp14:editId="2F7037FE">
-                    <wp:simplePos x="0" y="0"/>
-                    <wp:positionH relativeFrom="margin">
-                      <wp:align>left</wp:align>
-                    </wp:positionH>
-                    <mc:AlternateContent>
-                      <mc:Choice Requires="wp14">
-                        <wp:positionV relativeFrom="margin">
-                          <wp14:pctPosVOffset>5000</wp14:pctPosVOffset>
-                        </wp:positionV>
-                      </mc:Choice>
-                      <mc:Fallback>
-                        <wp:positionV relativeFrom="page">
-                          <wp:posOffset>1344295</wp:posOffset>
-                        </wp:positionV>
-                      </mc:Fallback>
-                    </mc:AlternateContent>
-                    <wp:extent cx="3238500" cy="7645400"/>
-                    <wp:effectExtent l="0" t="0" r="0" b="13970"/>
-                    <wp:wrapNone/>
-                    <wp:docPr id="244" name="Zone de texte 244"/>
-                    <wp:cNvGraphicFramePr/>
-                    <a:graphic xmlns:a="http://schemas.openxmlformats.org/drawingml/2006/main">
-                      <a:graphicData uri="http://schemas.microsoft.com/office/word/2010/wordprocessingShape">
-                        <wps:wsp>
-                          <wps:cNvSpPr txBox="1"/>
-                          <wps:spPr>
-                            <a:xfrm>
-                              <a:off x="0" y="0"/>
-                              <a:ext cx="3238500" cy="7645400"/>
-                            </a:xfrm>
-                            <a:prstGeom prst="rect">
-                              <a:avLst/>
-                            </a:prstGeom>
-                            <a:noFill/>
-                            <a:ln w="6350">
-                              <a:noFill/>
-                            </a:ln>
-                            <a:effectLst/>
-                          </wps:spPr>
-                          <wps:style>
-                            <a:lnRef idx="0">
-                              <a:schemeClr val="accent1"/>
-                            </a:lnRef>
-                            <a:fillRef idx="0">
-                              <a:schemeClr val="accent1"/>
-                            </a:fillRef>
-                            <a:effectRef idx="0">
-                              <a:schemeClr val="accent1"/>
-                            </a:effectRef>
-                            <a:fontRef idx="minor">
-                              <a:schemeClr val="dk1"/>
-                            </a:fontRef>
-                          </wps:style>
-                          <wps:txbx>
-                            <w:txbxContent>
-                              <w:p>
-                                <w:pPr>
-                                  <w:rPr>
-                                    <w:noProof/>
-                                    <w:lang w:eastAsia="fr-FR"/>
-                                  </w:rPr>
-                                </w:pPr>
-                              </w:p>
-                              <w:p>
-                                <w:pPr>
-                                  <w:rPr>
-                                    <w:noProof/>
-                                    <w:lang w:eastAsia="fr-FR"/>
-                                  </w:rPr>
-                                </w:pPr>
-                              </w:p>
-                              <w:p>
-                                <w:r>
-                                  <w:rPr>
-                                    <w:noProof/>
-                                    <w:lang w:eastAsia="fr-FR"/>
-                                  </w:rPr>
-                                  <w:drawing>
-                                    <wp:inline distT="0" distB="0" distL="0" distR="0" wp14:anchorId="062E004D" wp14:editId="2DCE4923">
-                                      <wp:extent cx="3076575" cy="2838450"/>
-                                      <wp:effectExtent l="0" t="0" r="9525" b="0"/>
-                                      <wp:docPr id="4" name="Image 4"/>
-                                      <wp:cNvGraphicFramePr>
-                                        <a:graphicFrameLocks xmlns:a="http://schemas.openxmlformats.org/drawingml/2006/main" noChangeAspect="1"/>
-                                      </wp:cNvGraphicFramePr>
-                                      <a:graphic xmlns:a="http://schemas.openxmlformats.org/drawingml/2006/main">
-                                        <a:graphicData uri="http://schemas.openxmlformats.org/drawingml/2006/picture">
-                                          <pic:pic xmlns:pic="http://schemas.openxmlformats.org/drawingml/2006/picture">
-                                            <pic:nvPicPr>
-                                              <pic:cNvPr id="0" name="Logo Modelisator - Gaz1.png"/>
-                                              <pic:cNvPicPr/>
-                                            </pic:nvPicPr>
-                                            <pic:blipFill>
-                                              <a:blip r:embed="rId9">
-                                                <a:extLst>
-                                                  <a:ext uri="{28A0092B-C50C-407E-A947-70E740481C1C}">
-                                                    <a14:useLocalDpi xmlns:a14="http://schemas.microsoft.com/office/drawing/2010/main" val="0"/>
-                                                  </a:ext>
-                                                </a:extLst>
-                                              </a:blip>
-                                              <a:stretch>
-                                                <a:fillRect/>
-                                              </a:stretch>
-                                            </pic:blipFill>
-                                            <pic:spPr>
-                                              <a:xfrm>
-                                                <a:off x="0" y="0"/>
-                                                <a:ext cx="3076575" cy="2838450"/>
-                                              </a:xfrm>
-                                              <a:prstGeom prst="rect">
-                                                <a:avLst/>
-                                              </a:prstGeom>
-                                            </pic:spPr>
-                                          </pic:pic>
-                                        </a:graphicData>
-                                      </a:graphic>
-                                    </wp:inline>
-                                  </w:drawing>
-                                </w:r>
-                              </w:p>
-                            </w:txbxContent>
-                          </wps:txbx>
-                          <wps:bodyPr rot="0" spcFirstLastPara="0" vertOverflow="overflow" horzOverflow="overflow" vert="horz" wrap="square" lIns="0" tIns="0" rIns="0" bIns="0" numCol="1" spcCol="0" rtlCol="0" fromWordArt="0" anchor="t" anchorCtr="0" forceAA="0" compatLnSpc="1">
-                            <a:prstTxWarp prst="textNoShape">
-                              <a:avLst/>
-                            </a:prstTxWarp>
-                            <a:spAutoFit/>
-                          </wps:bodyPr>
-                        </wps:wsp>
-                      </a:graphicData>
-                    </a:graphic>
-                    <wp14:sizeRelH relativeFrom="margin">
-                      <wp14:pctWidth>0</wp14:pctWidth>
-                    </wp14:sizeRelH>
-                    <wp14:sizeRelV relativeFrom="margin">
-                      <wp14:pctHeight>0</wp14:pctHeight>
-                    </wp14:sizeRelV>
-                  </wp:anchor>
-                </w:drawing>
-              </mc:Choice>
-              <mc:Fallback>
-                <w:pict>
-                  <v:shape id="Zone de texte 244" o:spid="_x0000_s1029" type="#_x0000_t202" style="position:absolute;margin-left:0;margin-top:0;width:255pt;height:602pt;z-index:-251654144;visibility:visible;mso-wrap-style:square;mso-width-percent:0;mso-height-percent:0;mso-top-percent:50;mso-wrap-distance-left:9pt;mso-wrap-distance-top:0;mso-wrap-distance-right:9pt;mso-wrap-distance-bottom:0;mso-position-horizontal:left;mso-position-horizontal-relative:margin;mso-position-vertical-relative:margin;mso-width-percent:0;mso-height-percent:0;mso-top-percent:50;mso-width-relative:margin;mso-height-relative:margin;v-text-anchor:top" o:gfxdata="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" filled="f" stroked="f" strokeweight=".5pt">
-                    <v:textbox style="mso-fit-shape-to-text:t" inset="0,0,0,0">
-                      <w:txbxContent>
-                        <w:p>
-                          <w:pPr>
-                            <w:rPr>
-                              <w:noProof/>
-                              <w:lang w:eastAsia="fr-FR"/>
-                            </w:rPr>
-                          </w:pPr>
-                        </w:p>
-                        <w:p>
-                          <w:pPr>
-                            <w:rPr>
-                              <w:noProof/>
-                              <w:lang w:eastAsia="fr-FR"/>
-                            </w:rPr>
-                          </w:pPr>
-                        </w:p>
-                        <w:p>
-                          <w:r>
-                            <w:rPr>
-                              <w:noProof/>
-                              <w:lang w:eastAsia="fr-FR"/>
-                            </w:rPr>
-                            <w:drawing>
-                              <wp:inline distT="0" distB="0" distL="0" distR="0" wp14:anchorId="062E004D" wp14:editId="2DCE4923">
-                                <wp:extent cx="3076575" cy="2838450"/>
-                                <wp:effectExtent l="0" t="0" r="9525" b="0"/>
-                                <wp:docPr id="4" name="Image 4"/>
-                                <wp:cNvGraphicFramePr>
-                                  <a:graphicFrameLocks xmlns:a="http://schemas.openxmlformats.org/drawingml/2006/main" noChangeAspect="1"/>
-                                </wp:cNvGraphicFramePr>
-                                <a:graphic xmlns:a="http://schemas.openxmlformats.org/drawingml/2006/main">
-                                  <a:graphicData uri="http://schemas.openxmlformats.org/drawingml/2006/picture">
-                                    <pic:pic xmlns:pic="http://schemas.openxmlformats.org/drawingml/2006/picture">
-                                      <pic:nvPicPr>
-                                        <pic:cNvPr id="0" name="Logo Modelisator - Gaz1.png"/>
-                                        <pic:cNvPicPr/>
-                                      </pic:nvPicPr>
-                                      <pic:blipFill>
-                                        <a:blip r:embed="rId10">
-                                          <a:extLst>
-                                            <a:ext uri="{28A0092B-C50C-407E-A947-70E740481C1C}">
-                                              <a14:useLocalDpi xmlns:a14="http://schemas.microsoft.com/office/drawing/2010/main" val="0"/>
-                                            </a:ext>
-                                          </a:extLst>
-                                        </a:blip>
-                                        <a:stretch>
-                                          <a:fillRect/>
-                                        </a:stretch>
-                                      </pic:blipFill>
-                                      <pic:spPr>
-                                        <a:xfrm>
-                                          <a:off x="0" y="0"/>
-                                          <a:ext cx="3076575" cy="2838450"/>
-                                        </a:xfrm>
-                                        <a:prstGeom prst="rect">
-                                          <a:avLst/>
-                                        </a:prstGeom>
-                                      </pic:spPr>
-                                    </pic:pic>
-                                  </a:graphicData>
-                                </a:graphic>
-                              </wp:inline>
-                            </w:drawing>
-                          </w:r>
-                        </w:p>
-                      </w:txbxContent>
-                    </v:textbox>
-                    <w10:wrap anchorx="margin" anchory="margin"/>
-                  </v:shape>
-                </w:pict>
-              </mc:Fallback>
-            </mc:AlternateContent>
+            <w:pict>
+              <v:shape id="Zone de texte 244" o:spid="_x0000_s1029" type="#_x0000_t202" style="position:absolute;margin-left:0;margin-top:0;width:255pt;height:602pt;z-index:-251654144;visibility:visible;mso-top-percent:50;mso-position-horizontal:left;mso-position-horizontal-relative:margin;mso-position-vertical-relative:margin;mso-top-percent:50;mso-width-relative:margin;mso-height-relative:margin" o:gfxdata="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" filled="f" stroked="f" strokeweight=".5pt">
+                <v:textbox style="mso-fit-shape-to-text:t" inset="0,0,0,0">
+                  <w:txbxContent>
+                    <w:p>
+                      <w:pPr>
+                        <w:rPr>
+                          <w:noProof/>
+                          <w:lang w:eastAsia="fr-FR"/>
+                        </w:rPr>
+                      </w:pPr>
+                    </w:p>
+                    <w:p>
+                      <w:pPr>
+                        <w:rPr>
+                          <w:noProof/>
+                          <w:lang w:eastAsia="fr-FR"/>
+                        </w:rPr>
+                      </w:pPr>
+                    </w:p>
+                    <w:p>
+                      <w:r>
+                        <w:rPr>
+                          <w:noProof/>
+                          <w:lang w:eastAsia="fr-FR"/>
+                        </w:rPr>
+                        <w:drawing>
+                          <wp:inline distT="0" distB="0" distL="0" distR="0">
+                            <wp:extent cx="3076575" cy="2838450"/>
+                            <wp:effectExtent l="0" t="0" r="9525" b="0"/>
+                            <wp:docPr id="4" name="Image 4"/>
+                            <wp:cNvGraphicFramePr>
+                              <a:graphicFrameLocks xmlns:a="http://schemas.openxmlformats.org/drawingml/2006/main" noChangeAspect="1"/>
+                            </wp:cNvGraphicFramePr>
+                            <a:graphic xmlns:a="http://schemas.openxmlformats.org/drawingml/2006/main">
+                              <a:graphicData uri="http://schemas.openxmlformats.org/drawingml/2006/picture">
+                                <pic:pic xmlns:pic="http://schemas.openxmlformats.org/drawingml/2006/picture">
+                                  <pic:nvPicPr>
+                                    <pic:cNvPr id="0" name="Logo Modelisator - Gaz1.png"/>
+                                    <pic:cNvPicPr/>
+                                  </pic:nvPicPr>
+                                  <pic:blipFill>
+                                    <a:blip r:embed="rId8">
+                                      <a:extLst>
+                                        <a:ext uri="{28A0092B-C50C-407E-A947-70E740481C1C}">
+                                          <a14:useLocalDpi xmlns:a14="http://schemas.microsoft.com/office/drawing/2010/main" xmlns:wps="http://schemas.microsoft.com/office/word/2010/wordprocessingShape" xmlns:wpi="http://schemas.microsoft.com/office/word/2010/wordprocessingInk" xmlns:wpg="http://schemas.microsoft.com/office/word/2010/wordprocessingGroup" xmlns:w14="http://schemas.microsoft.com/office/word/2010/wordml" xmlns:w="http://schemas.openxmlformats.org/wordprocessingml/2006/main" xmlns:w10="urn:schemas-microsoft-com:office:word" xmlns:wp14="http://schemas.microsoft.com/office/word/2010/wordprocessingDrawing" xmlns:v="urn:schemas-microsoft-com:vml" xmlns:o="urn:schemas-microsoft-com:office:office" xmlns:mc="http://schemas.openxmlformats.org/markup-compatibility/2006" xmlns:wpc="http://schemas.microsoft.com/office/word/2010/wordprocessingCanvas" xmlns="" val="0"/>
+                                        </a:ext>
+                                      </a:extLst>
+                                    </a:blip>
+                                    <a:stretch>
+                                      <a:fillRect/>
+                                    </a:stretch>
+                                  </pic:blipFill>
+                                  <pic:spPr>
+                                    <a:xfrm>
+                                      <a:off x="0" y="0"/>
+                                      <a:ext cx="3076575" cy="2838450"/>
+                                    </a:xfrm>
+                                    <a:prstGeom prst="rect">
+                                      <a:avLst/>
+                                    </a:prstGeom>
+                                  </pic:spPr>
+                                </pic:pic>
+                              </a:graphicData>
+                            </a:graphic>
+                          </wp:inline>
+                        </w:drawing>
+                      </w:r>
+                    </w:p>
+                  </w:txbxContent>
+                </v:textbox>
+                <w10:wrap anchorx="margin" anchory="margin"/>
+              </v:shape>
+            </w:pict>
           </w:r>
           <w:r>
             <w:rPr>
@@ -1088,7 +454,7 @@
               <w:lang w:eastAsia="fr-FR"/>
             </w:rPr>
             <w:drawing>
-              <wp:inline distT="0" distB="0" distL="0" distR="0" wp14:anchorId="7F20E4F6" wp14:editId="2BFC9B78">
+              <wp:inline distT="0" distB="0" distL="0" distR="0">
                 <wp:extent cx="935666" cy="669221"/>
                 <wp:effectExtent l="0" t="0" r="0" b="0"/>
                 <wp:docPr id="7" name="Image 7"/>
@@ -1103,10 +469,10 @@
                         <pic:cNvPicPr/>
                       </pic:nvPicPr>
                       <pic:blipFill>
-                        <a:blip r:embed="rId11" cstate="print">
+                        <a:blip r:embed="rId9" cstate="print">
                           <a:extLst>
                             <a:ext uri="{28A0092B-C50C-407E-A947-70E740481C1C}">
-                              <a14:useLocalDpi xmlns:a14="http://schemas.microsoft.com/office/drawing/2010/main" val="0"/>
+                              <a14:useLocalDpi xmlns:a14="http://schemas.microsoft.com/office/drawing/2010/main" xmlns:wps="http://schemas.microsoft.com/office/word/2010/wordprocessingShape" xmlns:wpi="http://schemas.microsoft.com/office/word/2010/wordprocessingInk" xmlns:wpg="http://schemas.microsoft.com/office/word/2010/wordprocessingGroup" xmlns:w14="http://schemas.microsoft.com/office/word/2010/wordml" xmlns:w="http://schemas.openxmlformats.org/wordprocessingml/2006/main" xmlns:w10="urn:schemas-microsoft-com:office:word" xmlns:wp14="http://schemas.microsoft.com/office/word/2010/wordprocessingDrawing" xmlns:v="urn:schemas-microsoft-com:vml" xmlns:o="urn:schemas-microsoft-com:office:office" xmlns:mc="http://schemas.openxmlformats.org/markup-compatibility/2006" xmlns:wpc="http://schemas.microsoft.com/office/word/2010/wordprocessingCanvas" xmlns="" val="0"/>
                             </a:ext>
                           </a:extLst>
                         </a:blip>
@@ -1134,298 +500,36 @@
               <w:noProof/>
               <w:lang w:eastAsia="fr-FR"/>
             </w:rPr>
-            <mc:AlternateContent>
-              <mc:Choice Requires="wps">
-                <w:drawing>
-                  <wp:anchor distT="0" distB="0" distL="114300" distR="114300" simplePos="0" relativeHeight="251659264" behindDoc="1" locked="0" layoutInCell="1" allowOverlap="1" wp14:anchorId="50F4FF1D" wp14:editId="61EBE09D">
-                    <wp:simplePos x="0" y="0"/>
-                    <wp:positionH relativeFrom="page">
-                      <wp:align>center</wp:align>
-                    </wp:positionH>
-                    <wp:positionV relativeFrom="page">
-                      <wp:align>center</wp:align>
-                    </wp:positionV>
-                    <wp:extent cx="7772400" cy="10058400"/>
-                    <wp:effectExtent l="0" t="0" r="2540" b="0"/>
-                    <wp:wrapNone/>
-                    <wp:docPr id="245" name="Rectangle 245"/>
-                    <wp:cNvGraphicFramePr/>
-                    <a:graphic xmlns:a="http://schemas.openxmlformats.org/drawingml/2006/main">
-                      <a:graphicData uri="http://schemas.microsoft.com/office/word/2010/wordprocessingShape">
-                        <wps:wsp>
-                          <wps:cNvSpPr/>
-                          <wps:spPr>
-                            <a:xfrm>
-                              <a:off x="0" y="0"/>
-                              <a:ext cx="7772400" cy="10058400"/>
-                            </a:xfrm>
-                            <a:prstGeom prst="rect">
-                              <a:avLst/>
-                            </a:prstGeom>
-                            <a:gradFill>
-                              <a:gsLst>
-                                <a:gs pos="0">
-                                  <a:srgbClr val="FBEAC7"/>
-                                </a:gs>
-                                <a:gs pos="17999">
-                                  <a:srgbClr val="FEE7F2"/>
-                                </a:gs>
-                                <a:gs pos="36000">
-                                  <a:srgbClr val="FAC77D"/>
-                                </a:gs>
-                                <a:gs pos="61000">
-                                  <a:srgbClr val="FBA97D"/>
-                                </a:gs>
-                                <a:gs pos="82001">
-                                  <a:srgbClr val="FBD49C"/>
-                                </a:gs>
-                                <a:gs pos="100000">
-                                  <a:srgbClr val="FEE7F2"/>
-                                </a:gs>
-                              </a:gsLst>
-                              <a:lin ang="5400000" scaled="0"/>
-                            </a:gradFill>
-                            <a:ln>
-                              <a:noFill/>
-                            </a:ln>
-                          </wps:spPr>
-                          <wps:style>
-                            <a:lnRef idx="2">
-                              <a:schemeClr val="accent1">
-                                <a:shade val="50000"/>
-                              </a:schemeClr>
-                            </a:lnRef>
-                            <a:fillRef idx="1002">
-                              <a:schemeClr val="dk2"/>
-                            </a:fillRef>
-                            <a:effectRef idx="0">
-                              <a:schemeClr val="accent1"/>
-                            </a:effectRef>
-                            <a:fontRef idx="minor">
-                              <a:schemeClr val="lt1"/>
-                            </a:fontRef>
-                          </wps:style>
-                          <wps:bodyPr rot="0" spcFirstLastPara="0" vertOverflow="overflow" horzOverflow="overflow" vert="horz" wrap="square" lIns="91440" tIns="45720" rIns="91440" bIns="45720" numCol="1" spcCol="0" rtlCol="0" fromWordArt="0" anchor="ctr" anchorCtr="0" forceAA="0" compatLnSpc="1">
-                            <a:prstTxWarp prst="textNoShape">
-                              <a:avLst/>
-                            </a:prstTxWarp>
-                            <a:noAutofit/>
-                          </wps:bodyPr>
-                        </wps:wsp>
-                      </a:graphicData>
-                    </a:graphic>
-                    <wp14:sizeRelH relativeFrom="page">
-                      <wp14:pctWidth>100000</wp14:pctWidth>
-                    </wp14:sizeRelH>
-                    <wp14:sizeRelV relativeFrom="page">
-                      <wp14:pctHeight>100000</wp14:pctHeight>
-                    </wp14:sizeRelV>
-                  </wp:anchor>
-                </w:drawing>
-              </mc:Choice>
-              <mc:Fallback>
-                <w:pict>
-                  <v:rect id="Rectangle 245" o:spid="_x0000_s1026" style="position:absolute;margin-left:0;margin-top:0;width:612pt;height:11in;z-index:-251657216;visibility:visible;mso-wrap-style:square;mso-width-percent:1000;mso-height-percent:1000;mso-wrap-distance-left:9pt;mso-wrap-distance-top:0;mso-wrap-distance-right:9pt;mso-wrap-distance-bottom:0;mso-position-horizontal:center;mso-position-horizontal-relative:page;mso-position-vertical:center;mso-position-vertical-relative:page;mso-width-percent:1000;mso-height-percent:1000;mso-width-relative:page;mso-height-relative:page;v-text-anchor:middle" o:gfxdata="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" fillcolor="#fbeac7" stroked="f" strokeweight="2pt">
-                    <v:fill color2="#fee7f2" rotate="t" colors="0 #fbeac7;11796f #fee7f2;23593f #fac77d;39977f #fba97d;53740f #fbd49c;1 #fee7f2" focus="100%" type="gradient">
-                      <o:fill v:ext="view" type="gradientUnscaled"/>
-                    </v:fill>
-                    <w10:wrap anchorx="page" anchory="page"/>
-                  </v:rect>
-                </w:pict>
-              </mc:Fallback>
-            </mc:AlternateContent>
+            <w:pict>
+              <v:rect id="Rectangle 245" o:spid="_x0000_s1032" style="position:absolute;margin-left:0;margin-top:0;width:612pt;height:11in;z-index:-251657216;visibility:visible;mso-width-percent:1000;mso-height-percent:1000;mso-position-horizontal:center;mso-position-horizontal-relative:page;mso-position-vertical:center;mso-position-vertical-relative:page;mso-width-percent:1000;mso-height-percent:1000;v-text-anchor:middle" o:gfxdata="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" fillcolor="#fbeac7" stroked="f" strokeweight="2pt">
+                <v:fill color2="#fee7f2" rotate="t" colors="0 #fbeac7;11796f #fee7f2;23593f #fac77d;39977f #fba97d;53740f #fbd49c;1 #fee7f2" focus="100%" type="gradient">
+                  <o:fill v:ext="view" type="gradientUnscaled"/>
+                </v:fill>
+                <w10:wrap anchorx="page" anchory="page"/>
+              </v:rect>
+            </w:pict>
           </w:r>
           <w:r>
             <w:rPr>
               <w:noProof/>
               <w:lang w:eastAsia="fr-FR"/>
             </w:rPr>
-            <mc:AlternateContent>
-              <mc:Choice Requires="wps">
-                <w:drawing>
-                  <wp:anchor distT="0" distB="0" distL="114300" distR="114300" simplePos="0" relativeHeight="251660288" behindDoc="0" locked="0" layoutInCell="1" allowOverlap="1" wp14:anchorId="14E505DD" wp14:editId="311EBCC3">
-                    <wp:simplePos x="0" y="0"/>
-                    <mc:AlternateContent>
-                      <mc:Choice Requires="wp14">
-                        <wp:positionH relativeFrom="rightMargin">
-                          <wp14:pctPosHOffset>15000</wp14:pctPosHOffset>
-                        </wp:positionH>
-                      </mc:Choice>
-                      <mc:Fallback>
-                        <wp:positionH relativeFrom="page">
-                          <wp:posOffset>6795135</wp:posOffset>
-                        </wp:positionH>
-                      </mc:Fallback>
-                    </mc:AlternateContent>
-                    <mc:AlternateContent>
-                      <mc:Choice Requires="wp14">
-                        <wp:positionV relativeFrom="page">
-                          <wp14:pctPosVOffset>7000</wp14:pctPosVOffset>
-                        </wp:positionV>
-                      </mc:Choice>
-                      <mc:Fallback>
-                        <wp:positionV relativeFrom="page">
-                          <wp:posOffset>748030</wp:posOffset>
-                        </wp:positionV>
-                      </mc:Fallback>
-                    </mc:AlternateContent>
-                    <wp:extent cx="105410" cy="840740"/>
-                    <wp:effectExtent l="0" t="0" r="0" b="0"/>
-                    <wp:wrapNone/>
-                    <wp:docPr id="246" name="Rectangle 6"/>
-                    <wp:cNvGraphicFramePr/>
-                    <a:graphic xmlns:a="http://schemas.openxmlformats.org/drawingml/2006/main">
-                      <a:graphicData uri="http://schemas.microsoft.com/office/word/2010/wordprocessingShape">
-                        <wps:wsp>
-                          <wps:cNvSpPr/>
-                          <wps:spPr>
-                            <a:xfrm>
-                              <a:off x="0" y="0"/>
-                              <a:ext cx="105410" cy="840740"/>
-                            </a:xfrm>
-                            <a:prstGeom prst="rect">
-                              <a:avLst/>
-                            </a:prstGeom>
-                            <a:solidFill>
-                              <a:schemeClr val="bg2"/>
-                            </a:solidFill>
-                            <a:ln>
-                              <a:noFill/>
-                            </a:ln>
-                          </wps:spPr>
-                          <wps:style>
-                            <a:lnRef idx="2">
-                              <a:schemeClr val="accent1">
-                                <a:shade val="50000"/>
-                              </a:schemeClr>
-                            </a:lnRef>
-                            <a:fillRef idx="1">
-                              <a:schemeClr val="accent1"/>
-                            </a:fillRef>
-                            <a:effectRef idx="0">
-                              <a:schemeClr val="accent1"/>
-                            </a:effectRef>
-                            <a:fontRef idx="minor">
-                              <a:schemeClr val="lt1"/>
-                            </a:fontRef>
-                          </wps:style>
-                          <wps:bodyPr rtlCol="0" anchor="ctr"/>
-                        </wps:wsp>
-                      </a:graphicData>
-                    </a:graphic>
-                    <wp14:sizeRelH relativeFrom="rightMargin">
-                      <wp14:pctWidth>11500</wp14:pctWidth>
-                    </wp14:sizeRelH>
-                    <wp14:sizeRelV relativeFrom="margin">
-                      <wp14:pctHeight>0</wp14:pctHeight>
-                    </wp14:sizeRelV>
-                  </wp:anchor>
-                </w:drawing>
-              </mc:Choice>
-              <mc:Fallback>
-                <w:pict>
-                  <v:rect id="Rectangle 6" o:spid="_x0000_s1026" style="position:absolute;margin-left:0;margin-top:0;width:8.3pt;height:66.2pt;z-index:251660288;visibility:visible;mso-wrap-style:square;mso-width-percent:115;mso-height-percent:0;mso-left-percent:150;mso-top-percent:70;mso-wrap-distance-left:9pt;mso-wrap-distance-top:0;mso-wrap-distance-right:9pt;mso-wrap-distance-bottom:0;mso-position-horizontal-relative:right-margin-area;mso-position-vertical-relative:page;mso-width-percent:115;mso-height-percent:0;mso-left-percent:150;mso-top-percent:70;mso-width-relative:right-margin-area;mso-height-relative:margin;v-text-anchor:middle" o:gfxdata="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" fillcolor="#eeece1 [3214]" stroked="f" strokeweight="2pt">
-                    <w10:wrap anchorx="margin" anchory="page"/>
-                  </v:rect>
-                </w:pict>
-              </mc:Fallback>
-            </mc:AlternateContent>
+            <w:pict>
+              <v:rect id="Rectangle 6" o:spid="_x0000_s1031" style="position:absolute;margin-left:0;margin-top:0;width:8.3pt;height:66.2pt;z-index:251660288;visibility:visible;mso-width-percent:115;mso-left-percent:150;mso-top-percent:70;mso-position-horizontal-relative:right-margin-area;mso-position-vertical-relative:page;mso-width-percent:115;mso-left-percent:150;mso-top-percent:70;mso-width-relative:right-margin-area;mso-height-relative:margin;v-text-anchor:middle" o:gfxdata="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" fillcolor="#eeece1 [3214]" stroked="f" strokeweight="2pt">
+                <w10:wrap anchorx="margin" anchory="page"/>
+              </v:rect>
+            </w:pict>
           </w:r>
           <w:r>
             <w:rPr>
               <w:noProof/>
               <w:lang w:eastAsia="fr-FR"/>
             </w:rPr>
-            <mc:AlternateContent>
-              <mc:Choice Requires="wps">
-                <w:drawing>
-                  <wp:anchor distT="0" distB="0" distL="114300" distR="114300" simplePos="0" relativeHeight="251661312" behindDoc="0" locked="0" layoutInCell="1" allowOverlap="1" wp14:anchorId="033C57A4" wp14:editId="3CFAD70A">
-                    <wp:simplePos x="0" y="0"/>
-                    <mc:AlternateContent>
-                      <mc:Choice Requires="wp14">
-                        <wp:positionH relativeFrom="rightMargin">
-                          <wp14:pctPosHOffset>31000</wp14:pctPosHOffset>
-                        </wp:positionH>
-                      </mc:Choice>
-                      <mc:Fallback>
-                        <wp:positionH relativeFrom="page">
-                          <wp:posOffset>6939280</wp:posOffset>
-                        </wp:positionH>
-                      </mc:Fallback>
-                    </mc:AlternateContent>
-                    <mc:AlternateContent>
-                      <mc:Choice Requires="wp14">
-                        <wp:positionV relativeFrom="page">
-                          <wp14:pctPosVOffset>7000</wp14:pctPosVOffset>
-                        </wp:positionV>
-                      </mc:Choice>
-                      <mc:Fallback>
-                        <wp:positionV relativeFrom="page">
-                          <wp:posOffset>748030</wp:posOffset>
-                        </wp:positionV>
-                      </mc:Fallback>
-                    </mc:AlternateContent>
-                    <wp:extent cx="731520" cy="840740"/>
-                    <wp:effectExtent l="0" t="0" r="0" b="0"/>
-                    <wp:wrapNone/>
-                    <wp:docPr id="247" name="Rectangle 7"/>
-                    <wp:cNvGraphicFramePr/>
-                    <a:graphic xmlns:a="http://schemas.openxmlformats.org/drawingml/2006/main">
-                      <a:graphicData uri="http://schemas.microsoft.com/office/word/2010/wordprocessingShape">
-                        <wps:wsp>
-                          <wps:cNvSpPr/>
-                          <wps:spPr>
-                            <a:xfrm>
-                              <a:off x="0" y="0"/>
-                              <a:ext cx="731520" cy="840740"/>
-                            </a:xfrm>
-                            <a:prstGeom prst="rect">
-                              <a:avLst/>
-                            </a:prstGeom>
-                            <a:solidFill>
-                              <a:schemeClr val="bg2"/>
-                            </a:solidFill>
-                            <a:ln>
-                              <a:noFill/>
-                            </a:ln>
-                          </wps:spPr>
-                          <wps:style>
-                            <a:lnRef idx="2">
-                              <a:schemeClr val="accent1">
-                                <a:shade val="50000"/>
-                              </a:schemeClr>
-                            </a:lnRef>
-                            <a:fillRef idx="1">
-                              <a:schemeClr val="accent1"/>
-                            </a:fillRef>
-                            <a:effectRef idx="0">
-                              <a:schemeClr val="accent1"/>
-                            </a:effectRef>
-                            <a:fontRef idx="minor">
-                              <a:schemeClr val="lt1"/>
-                            </a:fontRef>
-                          </wps:style>
-                          <wps:bodyPr rtlCol="0" anchor="ctr"/>
-                        </wps:wsp>
-                      </a:graphicData>
-                    </a:graphic>
-                    <wp14:sizeRelH relativeFrom="rightMargin">
-                      <wp14:pctWidth>80000</wp14:pctWidth>
-                    </wp14:sizeRelH>
-                    <wp14:sizeRelV relativeFrom="margin">
-                      <wp14:pctHeight>0</wp14:pctHeight>
-                    </wp14:sizeRelV>
-                  </wp:anchor>
-                </w:drawing>
-              </mc:Choice>
-              <mc:Fallback>
-                <w:pict>
-                  <v:rect id="Rectangle 7" o:spid="_x0000_s1026" style="position:absolute;margin-left:0;margin-top:0;width:57.6pt;height:66.2pt;z-index:251661312;visibility:visible;mso-wrap-style:square;mso-width-percent:800;mso-height-percent:0;mso-left-percent:310;mso-top-percent:70;mso-wrap-distance-left:9pt;mso-wrap-distance-top:0;mso-wrap-distance-right:9pt;mso-wrap-distance-bottom:0;mso-position-horizontal-relative:right-margin-area;mso-position-vertical-relative:page;mso-width-percent:800;mso-height-percent:0;mso-left-percent:310;mso-top-percent:70;mso-width-relative:right-margin-area;mso-height-relative:margin;v-text-anchor:middle" o:gfxdata="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" fillcolor="#eeece1 [3214]" stroked="f" strokeweight="2pt">
-                    <w10:wrap anchorx="margin" anchory="page"/>
-                  </v:rect>
-                </w:pict>
-              </mc:Fallback>
-            </mc:AlternateContent>
+            <w:pict>
+              <v:rect id="Rectangle 7" o:spid="_x0000_s1030" style="position:absolute;margin-left:0;margin-top:0;width:57.6pt;height:66.2pt;z-index:251661312;visibility:visible;mso-width-percent:800;mso-left-percent:310;mso-top-percent:70;mso-position-horizontal-relative:right-margin-area;mso-position-vertical-relative:page;mso-width-percent:800;mso-left-percent:310;mso-top-percent:70;mso-width-relative:right-margin-area;mso-height-relative:margin;v-text-anchor:middle" o:gfxdata="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" fillcolor="#eeece1 [3214]" stroked="f" strokeweight="2pt">
+                <w10:wrap anchorx="margin" anchory="page"/>
+              </v:rect>
+            </w:pict>
           </w:r>
           <w:r>
             <w:rPr>
@@ -2476,7 +1580,7 @@
         <w:tblStyle w:val="Grilledutableau"/>
         <w:tblpPr w:leftFromText="141" w:rightFromText="141" w:vertAnchor="text" w:horzAnchor="margin" w:tblpY="240"/>
         <w:tblW w:w="0" w:type="auto"/>
-        <w:tblLook w:val="04A0" w:firstRow="1" w:lastRow="0" w:firstColumn="1" w:lastColumn="0" w:noHBand="0" w:noVBand="1"/>
+        <w:tblLook w:val="04A0"/>
       </w:tblPr>
       <w:tblGrid>
         <w:gridCol w:w="3369"/>
@@ -2641,7 +1745,7 @@
           <w:left w:w="70" w:type="dxa"/>
           <w:right w:w="70" w:type="dxa"/>
         </w:tblCellMar>
-        <w:tblLook w:val="04A0" w:firstRow="1" w:lastRow="0" w:firstColumn="1" w:lastColumn="0" w:noHBand="0" w:noVBand="1"/>
+        <w:tblLook w:val="04A0"/>
       </w:tblPr>
       <w:tblGrid>
         <w:gridCol w:w="1807"/>
@@ -7266,7 +6370,7 @@
           <w:left w:w="70" w:type="dxa"/>
           <w:right w:w="70" w:type="dxa"/>
         </w:tblCellMar>
-        <w:tblLook w:val="04A0" w:firstRow="1" w:lastRow="0" w:firstColumn="1" w:lastColumn="0" w:noHBand="0" w:noVBand="1"/>
+        <w:tblLook w:val="04A0"/>
       </w:tblPr>
       <w:tblGrid>
         <w:gridCol w:w="1807"/>
@@ -13217,7 +12321,7 @@
       <w:tblPr>
         <w:tblStyle w:val="Grilledutableau"/>
         <w:tblW w:w="0" w:type="auto"/>
-        <w:tblLook w:val="04A0" w:firstRow="1" w:lastRow="0" w:firstColumn="1" w:lastColumn="0" w:noHBand="0" w:noVBand="1"/>
+        <w:tblLook w:val="04A0"/>
       </w:tblPr>
       <w:tblGrid>
         <w:gridCol w:w="3070"/>
@@ -13589,9 +12693,6 @@
       <w:r>
         <w:t>Modelisator est un logiciel qui permet la conception d’objets et leurs propriétés physiques.</w:t>
       </w:r>
-      <w:r>
-        <w:t xml:space="preserve"> </w:t>
-      </w:r>
     </w:p>
     <w:p>
       <w:pPr>
@@ -13625,9 +12726,6 @@
     <w:p>
       <w:r>
         <w:t>Le logiciel est créé par des apprentis-ingénieurs en informatique. Il est destiné à des concepteurs/modélisateurs.</w:t>
-      </w:r>
-      <w:r>
-        <w:t xml:space="preserve"> </w:t>
       </w:r>
     </w:p>
     <w:p>
@@ -13944,7 +13042,7 @@
           <w:left w:w="70" w:type="dxa"/>
           <w:right w:w="70" w:type="dxa"/>
         </w:tblCellMar>
-        <w:tblLook w:val="04A0" w:firstRow="1" w:lastRow="0" w:firstColumn="1" w:lastColumn="0" w:noHBand="0" w:noVBand="1"/>
+        <w:tblLook w:val="04A0"/>
       </w:tblPr>
       <w:tblGrid>
         <w:gridCol w:w="280"/>
@@ -17421,7 +16519,7 @@
       <w:tblPr>
         <w:tblStyle w:val="Grilledutableau"/>
         <w:tblW w:w="0" w:type="auto"/>
-        <w:tblLook w:val="04A0" w:firstRow="1" w:lastRow="0" w:firstColumn="1" w:lastColumn="0" w:noHBand="0" w:noVBand="1"/>
+        <w:tblLook w:val="04A0"/>
       </w:tblPr>
       <w:tblGrid>
         <w:gridCol w:w="3070"/>
@@ -17622,15 +16720,12 @@
         <w:t>Analyse Faisabilité</w:t>
       </w:r>
       <w:bookmarkEnd w:id="10"/>
-      <w:r>
-        <w:t xml:space="preserve"> </w:t>
-      </w:r>
     </w:p>
     <w:tbl>
       <w:tblPr>
         <w:tblStyle w:val="Grilledutableau"/>
         <w:tblW w:w="9606" w:type="dxa"/>
-        <w:tblLook w:val="04A0" w:firstRow="1" w:lastRow="0" w:firstColumn="1" w:lastColumn="0" w:noHBand="0" w:noVBand="1"/>
+        <w:tblLook w:val="04A0"/>
       </w:tblPr>
       <w:tblGrid>
         <w:gridCol w:w="3070"/>
@@ -17802,9 +16897,6 @@
       <w:bookmarkStart w:id="11" w:name="_Toc421746777"/>
       <w:r>
         <w:lastRenderedPageBreak/>
-        <w:t xml:space="preserve"> </w:t>
-      </w:r>
-      <w:r>
         <w:t>Justification et Méthode : Phase d’analyse des besoins et faisabilité</w:t>
       </w:r>
       <w:bookmarkEnd w:id="11"/>
@@ -17814,7 +16906,7 @@
       <w:tblPr>
         <w:tblStyle w:val="Grilledutableau"/>
         <w:tblW w:w="0" w:type="auto"/>
-        <w:tblLook w:val="04A0" w:firstRow="1" w:lastRow="0" w:firstColumn="1" w:lastColumn="0" w:noHBand="0" w:noVBand="1"/>
+        <w:tblLook w:val="04A0"/>
       </w:tblPr>
       <w:tblGrid>
         <w:gridCol w:w="3070"/>
@@ -18239,7 +17331,13 @@
     </w:p>
     <w:p>
       <w:r>
-        <w:t>Le langage de programmation choisi pour le développement de l’application était le C#. Ce choix était basé sur la simplicité de ce langage et la fonctionnalité qu’il peut offrir à notre application, par rapport aux autres langages de programmation. Ainsi que 2 membres de l’équipe ont une expérience sur ce langage de programmation.</w:t>
+        <w:t xml:space="preserve">Le langage de programmation choisi pour le développement de l’application était le C#. Ce choix était basé sur la simplicité de ce langage et la fonctionnalité qu’il peut offrir à notre application, par rapport aux autres langages de programmation. </w:t>
+      </w:r>
+      <w:r>
+        <w:t>De plus,</w:t>
+      </w:r>
+      <w:r>
+        <w:t xml:space="preserve"> 2 membres de l’équipe ont une expérience sur ce langage de programmation.</w:t>
       </w:r>
     </w:p>
     <w:p>
@@ -18283,7 +17381,7 @@
         </w:rPr>
         <w:t>est un ensemble d'</w:t>
       </w:r>
-      <w:hyperlink r:id="rId12" w:tooltip="Environnement de développement intégré" w:history="1">
+      <w:hyperlink r:id="rId10" w:tooltip="Environnement de développement intégré" w:history="1">
         <w:r>
           <w:rPr>
             <w:rStyle w:val="Lienhypertexte"/>
@@ -18317,7 +17415,7 @@
         </w:rPr>
         <w:t xml:space="preserve"> </w:t>
       </w:r>
-      <w:hyperlink r:id="rId13" w:tooltip="Microsoft" w:history="1">
+      <w:hyperlink r:id="rId11" w:tooltip="Microsoft" w:history="1">
         <w:r>
           <w:rPr>
             <w:rStyle w:val="Lienhypertexte"/>
@@ -18336,7 +17434,10 @@
         <w:t>’outil de progr</w:t>
       </w:r>
       <w:r>
-        <w:t>ammation le mieux adapté au c# vu les fonctionnalités que contient.</w:t>
+        <w:t>ammation le mieux adapté au C# vu les fonctionnalités qu’il</w:t>
+      </w:r>
+      <w:r>
+        <w:t xml:space="preserve"> contient.</w:t>
       </w:r>
     </w:p>
     <w:p>
@@ -18390,7 +17491,21 @@
           <w:rStyle w:val="sentence"/>
           <w:rFonts w:cs="Segoe UI"/>
         </w:rPr>
-        <w:t xml:space="preserve"> C’était dans le cadre de création et gestion de toutes les interfaces graphiques de l’application.</w:t>
+        <w:t xml:space="preserve"> </w:t>
+      </w:r>
+      <w:r>
+        <w:rPr>
+          <w:rStyle w:val="sentence"/>
+          <w:rFonts w:cs="Segoe UI"/>
+        </w:rPr>
+        <w:t>Cette technologie nous a particulièrement été utile</w:t>
+      </w:r>
+      <w:r>
+        <w:rPr>
+          <w:rStyle w:val="sentence"/>
+          <w:rFonts w:cs="Segoe UI"/>
+        </w:rPr>
+        <w:t xml:space="preserve"> dans le cadre de création et gestion de toutes les interfaces graphiques de l’application.</w:t>
       </w:r>
     </w:p>
     <w:p>
@@ -18419,7 +17534,13 @@
     </w:p>
     <w:p>
       <w:r>
-        <w:t>C’est l’architecture et la méthode de conception utilisée car c’est la mieux apadtée pour les applications basées sur les technologies WPF, il permet de séparer entre les 3 couches : le modèle, la vue et la vue-Modèle.</w:t>
+        <w:t>C’est l’architecture et la méthode de conceptio</w:t>
+      </w:r>
+      <w:r>
+        <w:t>n utilisée car c’est la mieux adap</w:t>
+      </w:r>
+      <w:r>
+        <w:t>tée pour les applications basées sur les technologies WPF, il permet de séparer entre les 3 couches : le modèle, la vue et la vue-Modèle.</w:t>
       </w:r>
     </w:p>
     <w:p>
@@ -18439,12 +17560,18 @@
           <w:b/>
           <w:u w:val="single"/>
         </w:rPr>
-        <w:t>Description des traitements :</w:t>
+        <w:t>Description des traitements </w:t>
       </w:r>
     </w:p>
     <w:p>
       <w:r>
-        <w:t>Comme on a défini précédemment, Modelisator permet de calculer des grandeurs physiques d’un objet, ce calcul passe par plusieurs traitements.</w:t>
+        <w:t xml:space="preserve">Comme </w:t>
+      </w:r>
+      <w:r>
+        <w:t>nous l’avons</w:t>
+      </w:r>
+      <w:r>
+        <w:t xml:space="preserve"> défini précédemment, Modelisator permet de calculer des grandeurs physiques d’un objet, ce calcul passe par plusieurs traitements.</w:t>
       </w:r>
     </w:p>
     <w:p>
@@ -18458,18 +17585,39 @@
         <w:t>er</w:t>
       </w:r>
       <w:r>
-        <w:t xml:space="preserve"> traitement consiste à recenser la liste des objets ainsi que la liste des grandeurs physiques associées à chaque objet, après il faut représenter sous forme de graphe</w:t>
-      </w:r>
-      <w:r>
-        <w:t xml:space="preserve">, l’objet relié aux grandeurs physiques premiers. </w:t>
+        <w:t xml:space="preserve"> traitement consiste à recenser la liste des objets ainsi que la liste des grandeurs physiques associées à chaque objet, </w:t>
+      </w:r>
+      <w:r>
+        <w:t>par la suite</w:t>
+      </w:r>
+      <w:r>
+        <w:t xml:space="preserve"> il faut représenter sous forme de graphe</w:t>
+      </w:r>
+      <w:r>
+        <w:t xml:space="preserve">, l’objet relié </w:t>
+      </w:r>
+      <w:r>
+        <w:t>à ses premières grandeurs physiques</w:t>
+      </w:r>
+      <w:r>
+        <w:t xml:space="preserve">. </w:t>
       </w:r>
     </w:p>
     <w:p>
       <w:r>
-        <w:t xml:space="preserve">Ensuite il faut représenter les relations entre les grandeurs physiques à partir de la liste des équations. </w:t>
-      </w:r>
-      <w:r>
-        <w:t xml:space="preserve">Après </w:t>
+        <w:t>Ensuite</w:t>
+      </w:r>
+      <w:r>
+        <w:t>,</w:t>
+      </w:r>
+      <w:r>
+        <w:t xml:space="preserve"> il faut représenter les relations entre les grandeurs physiques à partir de la liste des équations. </w:t>
+      </w:r>
+      <w:r>
+        <w:t>Puis,</w:t>
+      </w:r>
+      <w:r>
+        <w:t xml:space="preserve"> </w:t>
       </w:r>
       <w:r>
         <w:t>il faut calculer automatiquement les grandeurs physiques</w:t>
@@ -18489,7 +17637,10 @@
     </w:p>
     <w:p>
       <w:r>
-        <w:t xml:space="preserve">Enfin il faut </w:t>
+        <w:t>Finalement,</w:t>
+      </w:r>
+      <w:r>
+        <w:t xml:space="preserve"> il faut </w:t>
       </w:r>
       <w:r>
         <w:t>afficher</w:t>
@@ -18498,7 +17649,22 @@
         <w:t xml:space="preserve"> les valeurs calculées</w:t>
       </w:r>
       <w:r>
-        <w:t xml:space="preserve">. Ainsi que la modification d’une grandeur physique implique le recalcule des grandeurs physiques qui sont en relation.   </w:t>
+        <w:t xml:space="preserve">. Ainsi, </w:t>
+      </w:r>
+      <w:r>
+        <w:t>la modification d’une grandeu</w:t>
+      </w:r>
+      <w:r>
+        <w:t>r physique implique de recalculer l</w:t>
+      </w:r>
+      <w:r>
+        <w:t>es grandeurs physiques qui sont en relation</w:t>
+      </w:r>
+      <w:r>
+        <w:t>s</w:t>
+      </w:r>
+      <w:r>
+        <w:t xml:space="preserve">.   </w:t>
       </w:r>
     </w:p>
     <w:p>
@@ -18538,7 +17704,43 @@
     </w:p>
     <w:p>
       <w:r>
-        <w:t>Afin de visualiser dans le temps les grandes tâches du projet, le diagramme de Gantt parait un outil très efficace pour faire ce planning, on peut éventuellement faire un diagramme de Gantt plus détaillée pour détailler chacune des tâches, suivant l’avancement dans le projet.</w:t>
+        <w:t xml:space="preserve">Afin de visualiser dans le temps les grandes tâches du projet, le diagramme de Gantt </w:t>
+      </w:r>
+      <w:r>
+        <w:t>est</w:t>
+      </w:r>
+      <w:r>
+        <w:t xml:space="preserve"> </w:t>
+      </w:r>
+      <w:r>
+        <w:t>une méthode</w:t>
+      </w:r>
+      <w:r>
+        <w:t xml:space="preserve"> très efficace </w:t>
+      </w:r>
+      <w:r>
+        <w:t>réalisant un planning.</w:t>
+      </w:r>
+      <w:r>
+        <w:t xml:space="preserve"> </w:t>
+      </w:r>
+      <w:r>
+        <w:t>O</w:t>
+      </w:r>
+      <w:r>
+        <w:t>n peut éventuellement faire un d</w:t>
+      </w:r>
+      <w:r>
+        <w:t>iagramme de Gantt plus détaillé</w:t>
+      </w:r>
+      <w:r>
+        <w:t xml:space="preserve"> pour </w:t>
+      </w:r>
+      <w:r>
+        <w:t>préciser</w:t>
+      </w:r>
+      <w:r>
+        <w:t xml:space="preserve"> chacune des tâches, suivant l’avancement dans le projet.</w:t>
       </w:r>
     </w:p>
     <w:p>
@@ -18563,10 +17765,10 @@
                     <pic:cNvPicPr/>
                   </pic:nvPicPr>
                   <pic:blipFill>
-                    <a:blip r:embed="rId14">
+                    <a:blip r:embed="rId12">
                       <a:extLst>
                         <a:ext uri="{28A0092B-C50C-407E-A947-70E740481C1C}">
-                          <a14:useLocalDpi xmlns:a14="http://schemas.microsoft.com/office/drawing/2010/main" val="0"/>
+                          <a14:useLocalDpi xmlns:a14="http://schemas.microsoft.com/office/drawing/2010/main" xmlns:wps="http://schemas.microsoft.com/office/word/2010/wordprocessingShape" xmlns:wpi="http://schemas.microsoft.com/office/word/2010/wordprocessingInk" xmlns:wpg="http://schemas.microsoft.com/office/word/2010/wordprocessingGroup" xmlns:w14="http://schemas.microsoft.com/office/word/2010/wordml" xmlns:w="http://schemas.openxmlformats.org/wordprocessingml/2006/main" xmlns:w10="urn:schemas-microsoft-com:office:word" xmlns:wp14="http://schemas.microsoft.com/office/word/2010/wordprocessingDrawing" xmlns:v="urn:schemas-microsoft-com:vml" xmlns:o="urn:schemas-microsoft-com:office:office" xmlns:mc="http://schemas.openxmlformats.org/markup-compatibility/2006" xmlns:wpc="http://schemas.microsoft.com/office/word/2010/wordprocessingCanvas" xmlns="" val="0"/>
                         </a:ext>
                       </a:extLst>
                     </a:blip>
@@ -18620,32 +17822,125 @@
           <w:b/>
           <w:u w:val="single"/>
         </w:rPr>
-        <w:t>Description des fonctions :</w:t>
+        <w:t>Description des fonctions</w:t>
       </w:r>
     </w:p>
     <w:p>
       <w:r>
-        <w:t>Connexion :</w:t>
+        <w:rPr>
+          <w:u w:val="single"/>
+        </w:rPr>
+        <w:t>Connexion</w:t>
+      </w:r>
+      <w:r>
+        <w:t> :</w:t>
       </w:r>
     </w:p>
     <w:p>
       <w:r>
-        <w:t>il y a plusrieurs type d’utilisateurs, et chaque type d’utilisateur à un traitement spécifié à faire, pour l’instant on va se limiter pour un simple utilisateur.</w:t>
+        <w:t xml:space="preserve">il y a </w:t>
+      </w:r>
+      <w:r>
+        <w:t>plusieurs</w:t>
+      </w:r>
+      <w:r>
+        <w:t xml:space="preserve"> type d’utilisateurs</w:t>
+      </w:r>
+      <w:r>
+        <w:t>, et chaque type d’utilisateur a</w:t>
+      </w:r>
+      <w:r>
+        <w:t xml:space="preserve"> un traitement </w:t>
+      </w:r>
+      <w:r>
+        <w:t>spécifique</w:t>
+      </w:r>
+      <w:r>
+        <w:t xml:space="preserve"> à faire,</w:t>
+      </w:r>
+      <w:r>
+        <w:t xml:space="preserve"> mais</w:t>
+      </w:r>
+      <w:r>
+        <w:t xml:space="preserve"> </w:t>
+      </w:r>
+      <w:r>
+        <w:t>nous avons décidé de ne pas implémenter ces différents modes d’utilisateurs par soucis de temps.</w:t>
       </w:r>
     </w:p>
     <w:p>
       <w:r>
-        <w:t>Afficher les grandeurs physique d’un objet :</w:t>
+        <w:rPr>
+          <w:u w:val="single"/>
+        </w:rPr>
+        <w:t xml:space="preserve"> </w:t>
+      </w:r>
+      <w:r>
+        <w:rPr>
+          <w:u w:val="single"/>
+        </w:rPr>
+        <w:t>Afficher les</w:t>
+      </w:r>
+      <w:r>
+        <w:rPr>
+          <w:u w:val="single"/>
+        </w:rPr>
+        <w:t xml:space="preserve"> grandeurs physique d’un objet</w:t>
+      </w:r>
+      <w:r>
+        <w:t> :</w:t>
       </w:r>
     </w:p>
     <w:p>
       <w:r>
-        <w:t>Après avoir connecter, on a une liste des objets, et pour visualiser les grandeurs physiques d’un objet, il suffit de faire un Drag and Drop de ce dernier vers la l’espace de travail. A ce stade là on n’affiche pas les relations entre les grandeurs physiques</w:t>
+        <w:t xml:space="preserve">Après </w:t>
+      </w:r>
+      <w:r>
+        <w:t>s’être</w:t>
+      </w:r>
+      <w:r>
+        <w:t xml:space="preserve"> </w:t>
+      </w:r>
+      <w:r>
+        <w:t>connecté</w:t>
+      </w:r>
+      <w:r>
+        <w:t xml:space="preserve">, </w:t>
+      </w:r>
+      <w:r>
+        <w:t>nous pouvons apercevoir la liste des objets. P</w:t>
+      </w:r>
+      <w:r>
+        <w:t xml:space="preserve">our visualiser les grandeurs physiques d’un objet, il suffit de faire un </w:t>
+      </w:r>
+      <w:r>
+        <w:t>glisser-déposer</w:t>
+      </w:r>
+      <w:r>
+        <w:t xml:space="preserve"> de ce dernier vers </w:t>
+      </w:r>
+      <w:r>
+        <w:t>l’espace de travail. A ce stade là on n’affiche pas les relations entre les grandeurs physiques</w:t>
+      </w:r>
+      <w:r>
+        <w:t>.</w:t>
       </w:r>
     </w:p>
     <w:p>
       <w:r>
+        <w:rPr>
+          <w:u w:val="single"/>
+        </w:rPr>
         <w:t>Afficher les relations d’une grandeur physique</w:t>
+      </w:r>
+      <w:r>
+        <w:rPr>
+          <w:u w:val="single"/>
+        </w:rPr>
+        <w:t> </w:t>
+      </w:r>
+      <w:r>
+        <w:t>:</w:t>
       </w:r>
     </w:p>
     <w:p>
@@ -18653,28 +17948,118 @@
         <w:t>En cliquant sur une grandeur physique</w:t>
       </w:r>
       <w:r>
-        <w:t>, on passe à un autre niveau d’affichage, qui permet d’afficher toutes les grnadeurs physiques reliée au grnadeur physique en paramètre.</w:t>
+        <w:t xml:space="preserve">, on passe à un autre niveau d’affichage, qui permet d’afficher </w:t>
+      </w:r>
+      <w:r>
+        <w:t>les grandeurs physique en interdépendances avec celle-ci.</w:t>
       </w:r>
     </w:p>
     <w:p>
       <w:r>
-        <w:t>Calcul des valeur des grandeurs physique</w:t>
+        <w:rPr>
+          <w:u w:val="single"/>
+        </w:rPr>
+        <w:t xml:space="preserve">Calcul </w:t>
+      </w:r>
+      <w:r>
+        <w:rPr>
+          <w:u w:val="single"/>
+        </w:rPr>
+        <w:t>des valeurs</w:t>
+      </w:r>
+      <w:r>
+        <w:rPr>
+          <w:u w:val="single"/>
+        </w:rPr>
+        <w:t xml:space="preserve"> des grandeurs physique</w:t>
+      </w:r>
+      <w:r>
+        <w:t> :</w:t>
       </w:r>
     </w:p>
     <w:p>
       <w:r>
-        <w:t>Le fait de saisir un valeur d’une grandeur physique, l’application peut calculer les grandeurs physiques calculables, ces derniers on poura pas les modifier, par contre on peut toujours modifier les grandeurs physiques sasies.</w:t>
+        <w:t>En saisissant</w:t>
+      </w:r>
+      <w:r>
+        <w:t xml:space="preserve"> </w:t>
+      </w:r>
+      <w:r>
+        <w:t>la</w:t>
+      </w:r>
+      <w:r>
+        <w:t xml:space="preserve"> valeur d’une grandeur physique,</w:t>
+      </w:r>
+      <w:r>
+        <w:t xml:space="preserve"> l’application peut calculer la valeur des</w:t>
+      </w:r>
+      <w:r>
+        <w:t xml:space="preserve"> grandeurs physiques</w:t>
+      </w:r>
+      <w:r>
+        <w:t xml:space="preserve"> dont tous les paramètres de l’équation sont remplis. Les valeurs calculées ne sont pas modifiables</w:t>
+      </w:r>
+      <w:r>
+        <w:t>, par contre on peut toujours modifier les grandeurs physiques sa</w:t>
+      </w:r>
+      <w:r>
+        <w:t>i</w:t>
+      </w:r>
+      <w:r>
+        <w:t>sies.</w:t>
       </w:r>
     </w:p>
     <w:p>
       <w:r>
+        <w:rPr>
+          <w:u w:val="single"/>
+        </w:rPr>
         <w:lastRenderedPageBreak/>
-        <w:t>Enregister l’hostorique</w:t>
+        <w:t>Enregistrer</w:t>
+      </w:r>
+      <w:r>
+        <w:rPr>
+          <w:u w:val="single"/>
+        </w:rPr>
+        <w:t xml:space="preserve"> l’</w:t>
+      </w:r>
+      <w:r>
+        <w:rPr>
+          <w:u w:val="single"/>
+        </w:rPr>
+        <w:t>historique</w:t>
+      </w:r>
+      <w:r>
+        <w:t> :</w:t>
       </w:r>
     </w:p>
     <w:p>
       <w:r>
-        <w:t>L’enregistrement de l’historique permettera d’implémenter les fonctions précédent et suivant, qui consiste à mémoriser les étapes dès l’ouverture d’application jusqu’à sa fermeture</w:t>
+        <w:t xml:space="preserve">L’enregistrement de l’historique </w:t>
+      </w:r>
+      <w:r>
+        <w:t>permettra</w:t>
+      </w:r>
+      <w:r>
+        <w:t xml:space="preserve"> d’implémenter les fonctions</w:t>
+      </w:r>
+      <w:r>
+        <w:t xml:space="preserve"> » précédent » </w:t>
+      </w:r>
+      <w:r>
+        <w:t xml:space="preserve">et </w:t>
+      </w:r>
+      <w:r>
+        <w:t>« </w:t>
+      </w:r>
+      <w:r>
+        <w:t>suivant</w:t>
+      </w:r>
+      <w:r>
+        <w:t> »</w:t>
+      </w:r>
+      <w:r>
+        <w:t>, qui consiste à mémoriser les étapes dès l’ouverture d’application jusqu’à sa fermeture</w:t>
       </w:r>
       <w:r>
         <w:t>.</w:t>
@@ -18682,19 +18067,34 @@
     </w:p>
     <w:p>
       <w:r>
-        <w:t>Entregistrer la saisie</w:t>
+        <w:rPr>
+          <w:u w:val="single"/>
+        </w:rPr>
+        <w:t>Enregistrer</w:t>
+      </w:r>
+      <w:r>
+        <w:rPr>
+          <w:u w:val="single"/>
+        </w:rPr>
+        <w:t xml:space="preserve"> la saisie</w:t>
+      </w:r>
+      <w:r>
+        <w:t> :</w:t>
       </w:r>
     </w:p>
     <w:p>
       <w:r>
-        <w:t>Cette fonctionnalité permet de garder la saisie des valeurs saisies sous forme d’un projet, et on peut l’ouvrir à chaque fois l’on veut.</w:t>
+        <w:t xml:space="preserve">Cette fonctionnalité permet de garder la saisie des valeurs sous forme d’un projet, et on peut </w:t>
       </w:r>
       <w:bookmarkStart w:id="12" w:name="_GoBack"/>
       <w:bookmarkEnd w:id="12"/>
+      <w:r>
+        <w:t>ouvrir le projet dans l’état que nous l’avions laissé.</w:t>
+      </w:r>
     </w:p>
     <w:sectPr>
-      <w:headerReference w:type="default" r:id="rId15"/>
-      <w:footerReference w:type="default" r:id="rId16"/>
+      <w:headerReference w:type="default" r:id="rId13"/>
+      <w:footerReference w:type="default" r:id="rId14"/>
       <w:pgSz w:w="11906" w:h="16838"/>
       <w:pgMar w:top="1417" w:right="1417" w:bottom="1417" w:left="1417" w:header="708" w:footer="708" w:gutter="0"/>
       <w:pgNumType w:start="0"/>
@@ -18707,8 +18107,8 @@
 </file>
 
 <file path=word/endnotes.xml><?xml version="1.0" encoding="utf-8"?>
-<w:endnotes xmlns:wpc="http://schemas.microsoft.com/office/word/2010/wordprocessingCanvas" xmlns:mc="http://schemas.openxmlformats.org/markup-compatibility/2006" xmlns:o="urn:schemas-microsoft-com:office:office" xmlns:r="http://schemas.openxmlformats.org/officeDocument/2006/relationships" xmlns:m="http://schemas.openxmlformats.org/officeDocument/2006/math" xmlns:v="urn:schemas-microsoft-com:vml" xmlns:wp14="http://schemas.microsoft.com/office/word/2010/wordprocessingDrawing" xmlns:wp="http://schemas.openxmlformats.org/drawingml/2006/wordprocessingDrawing" xmlns:w10="urn:schemas-microsoft-com:office:word" xmlns:w="http://schemas.openxmlformats.org/wordprocessingml/2006/main" xmlns:w14="http://schemas.microsoft.com/office/word/2010/wordml" xmlns:wpg="http://schemas.microsoft.com/office/word/2010/wordprocessingGroup" xmlns:wpi="http://schemas.microsoft.com/office/word/2010/wordprocessingInk" xmlns:wne="http://schemas.microsoft.com/office/word/2006/wordml" xmlns:wps="http://schemas.microsoft.com/office/word/2010/wordprocessingShape" mc:Ignorable="w14 wp14">
-  <w:endnote w:type="separator" w:id="-1">
+<w:endnotes xmlns:ve="http://schemas.openxmlformats.org/markup-compatibility/2006" xmlns:o="urn:schemas-microsoft-com:office:office" xmlns:r="http://schemas.openxmlformats.org/officeDocument/2006/relationships" xmlns:m="http://schemas.openxmlformats.org/officeDocument/2006/math" xmlns:v="urn:schemas-microsoft-com:vml" xmlns:wp="http://schemas.openxmlformats.org/drawingml/2006/wordprocessingDrawing" xmlns:w10="urn:schemas-microsoft-com:office:word" xmlns:w="http://schemas.openxmlformats.org/wordprocessingml/2006/main" xmlns:wne="http://schemas.microsoft.com/office/word/2006/wordml">
+  <w:endnote w:type="separator" w:id="0">
     <w:p>
       <w:pPr>
         <w:spacing w:after="0" w:line="240" w:lineRule="auto"/>
@@ -18718,7 +18118,7 @@
       </w:r>
     </w:p>
   </w:endnote>
-  <w:endnote w:type="continuationSeparator" w:id="0">
+  <w:endnote w:type="continuationSeparator" w:id="1">
     <w:p>
       <w:pPr>
         <w:spacing w:after="0" w:line="240" w:lineRule="auto"/>
@@ -18732,7 +18132,7 @@
 </file>
 
 <file path=word/footer1.xml><?xml version="1.0" encoding="utf-8"?>
-<w:ftr xmlns:wpc="http://schemas.microsoft.com/office/word/2010/wordprocessingCanvas" xmlns:mc="http://schemas.openxmlformats.org/markup-compatibility/2006" xmlns:o="urn:schemas-microsoft-com:office:office" xmlns:r="http://schemas.openxmlformats.org/officeDocument/2006/relationships" xmlns:m="http://schemas.openxmlformats.org/officeDocument/2006/math" xmlns:v="urn:schemas-microsoft-com:vml" xmlns:wp14="http://schemas.microsoft.com/office/word/2010/wordprocessingDrawing" xmlns:wp="http://schemas.openxmlformats.org/drawingml/2006/wordprocessingDrawing" xmlns:w10="urn:schemas-microsoft-com:office:word" xmlns:w="http://schemas.openxmlformats.org/wordprocessingml/2006/main" xmlns:w14="http://schemas.microsoft.com/office/word/2010/wordml" xmlns:wpg="http://schemas.microsoft.com/office/word/2010/wordprocessingGroup" xmlns:wpi="http://schemas.microsoft.com/office/word/2010/wordprocessingInk" xmlns:wne="http://schemas.microsoft.com/office/word/2006/wordml" xmlns:wps="http://schemas.microsoft.com/office/word/2010/wordprocessingShape" mc:Ignorable="w14 wp14">
+<w:ftr xmlns:ve="http://schemas.openxmlformats.org/markup-compatibility/2006" xmlns:o="urn:schemas-microsoft-com:office:office" xmlns:r="http://schemas.openxmlformats.org/officeDocument/2006/relationships" xmlns:m="http://schemas.openxmlformats.org/officeDocument/2006/math" xmlns:v="urn:schemas-microsoft-com:vml" xmlns:wp="http://schemas.openxmlformats.org/drawingml/2006/wordprocessingDrawing" xmlns:w10="urn:schemas-microsoft-com:office:word" xmlns:w="http://schemas.openxmlformats.org/wordprocessingml/2006/main" xmlns:wne="http://schemas.microsoft.com/office/word/2006/wordml">
   <w:p>
     <w:pPr>
       <w:pStyle w:val="Pieddepage"/>
@@ -18804,8 +18204,8 @@
 </file>
 
 <file path=word/footnotes.xml><?xml version="1.0" encoding="utf-8"?>
-<w:footnotes xmlns:wpc="http://schemas.microsoft.com/office/word/2010/wordprocessingCanvas" xmlns:mc="http://schemas.openxmlformats.org/markup-compatibility/2006" xmlns:o="urn:schemas-microsoft-com:office:office" xmlns:r="http://schemas.openxmlformats.org/officeDocument/2006/relationships" xmlns:m="http://schemas.openxmlformats.org/officeDocument/2006/math" xmlns:v="urn:schemas-microsoft-com:vml" xmlns:wp14="http://schemas.microsoft.com/office/word/2010/wordprocessingDrawing" xmlns:wp="http://schemas.openxmlformats.org/drawingml/2006/wordprocessingDrawing" xmlns:w10="urn:schemas-microsoft-com:office:word" xmlns:w="http://schemas.openxmlformats.org/wordprocessingml/2006/main" xmlns:w14="http://schemas.microsoft.com/office/word/2010/wordml" xmlns:wpg="http://schemas.microsoft.com/office/word/2010/wordprocessingGroup" xmlns:wpi="http://schemas.microsoft.com/office/word/2010/wordprocessingInk" xmlns:wne="http://schemas.microsoft.com/office/word/2006/wordml" xmlns:wps="http://schemas.microsoft.com/office/word/2010/wordprocessingShape" mc:Ignorable="w14 wp14">
-  <w:footnote w:type="separator" w:id="-1">
+<w:footnotes xmlns:ve="http://schemas.openxmlformats.org/markup-compatibility/2006" xmlns:o="urn:schemas-microsoft-com:office:office" xmlns:r="http://schemas.openxmlformats.org/officeDocument/2006/relationships" xmlns:m="http://schemas.openxmlformats.org/officeDocument/2006/math" xmlns:v="urn:schemas-microsoft-com:vml" xmlns:wp="http://schemas.openxmlformats.org/drawingml/2006/wordprocessingDrawing" xmlns:w10="urn:schemas-microsoft-com:office:word" xmlns:w="http://schemas.openxmlformats.org/wordprocessingml/2006/main" xmlns:wne="http://schemas.microsoft.com/office/word/2006/wordml">
+  <w:footnote w:type="separator" w:id="0">
     <w:p>
       <w:pPr>
         <w:spacing w:after="0" w:line="240" w:lineRule="auto"/>
@@ -18815,7 +18215,7 @@
       </w:r>
     </w:p>
   </w:footnote>
-  <w:footnote w:type="continuationSeparator" w:id="0">
+  <w:footnote w:type="continuationSeparator" w:id="1">
     <w:p>
       <w:pPr>
         <w:spacing w:after="0" w:line="240" w:lineRule="auto"/>
@@ -18829,7 +18229,7 @@
 </file>
 
 <file path=word/header1.xml><?xml version="1.0" encoding="utf-8"?>
-<w:hdr xmlns:wpc="http://schemas.microsoft.com/office/word/2010/wordprocessingCanvas" xmlns:mc="http://schemas.openxmlformats.org/markup-compatibility/2006" xmlns:o="urn:schemas-microsoft-com:office:office" xmlns:r="http://schemas.openxmlformats.org/officeDocument/2006/relationships" xmlns:m="http://schemas.openxmlformats.org/officeDocument/2006/math" xmlns:v="urn:schemas-microsoft-com:vml" xmlns:wp14="http://schemas.microsoft.com/office/word/2010/wordprocessingDrawing" xmlns:wp="http://schemas.openxmlformats.org/drawingml/2006/wordprocessingDrawing" xmlns:w10="urn:schemas-microsoft-com:office:word" xmlns:w="http://schemas.openxmlformats.org/wordprocessingml/2006/main" xmlns:w14="http://schemas.microsoft.com/office/word/2010/wordml" xmlns:wpg="http://schemas.microsoft.com/office/word/2010/wordprocessingGroup" xmlns:wpi="http://schemas.microsoft.com/office/word/2010/wordprocessingInk" xmlns:wne="http://schemas.microsoft.com/office/word/2006/wordml" xmlns:wps="http://schemas.microsoft.com/office/word/2010/wordprocessingShape" mc:Ignorable="w14 wp14">
+<w:hdr xmlns:ve="http://schemas.openxmlformats.org/markup-compatibility/2006" xmlns:o="urn:schemas-microsoft-com:office:office" xmlns:r="http://schemas.openxmlformats.org/officeDocument/2006/relationships" xmlns:m="http://schemas.openxmlformats.org/officeDocument/2006/math" xmlns:v="urn:schemas-microsoft-com:vml" xmlns:wp="http://schemas.openxmlformats.org/drawingml/2006/wordprocessingDrawing" xmlns:w10="urn:schemas-microsoft-com:office:word" xmlns:w="http://schemas.openxmlformats.org/wordprocessingml/2006/main" xmlns:wne="http://schemas.microsoft.com/office/word/2006/wordml">
   <w:tbl>
     <w:tblPr>
       <w:tblW w:w="10620" w:type="dxa"/>
@@ -18843,7 +18243,7 @@
         <w:insideV w:val="single" w:sz="4" w:space="0" w:color="auto"/>
       </w:tblBorders>
       <w:tblLayout w:type="fixed"/>
-      <w:tblLook w:val="0000" w:firstRow="0" w:lastRow="0" w:firstColumn="0" w:lastColumn="0" w:noHBand="0" w:noVBand="0"/>
+      <w:tblLook w:val="0000"/>
     </w:tblPr>
     <w:tblGrid>
       <w:gridCol w:w="900"/>
@@ -19315,7 +18715,7 @@
               <w:sz w:val="20"/>
               <w:szCs w:val="20"/>
             </w:rPr>
-            <w:t>13</w:t>
+            <w:t>14</w:t>
           </w:r>
           <w:r>
             <w:rPr>
@@ -19465,7 +18865,7 @@
               <w:sz w:val="20"/>
               <w:szCs w:val="20"/>
             </w:rPr>
-            <w:t xml:space="preserve"> &amp; </w:t>
+            <w:t>&amp;</w:t>
           </w:r>
           <w:r>
             <w:rPr>
@@ -19558,7 +18958,7 @@
 </file>
 
 <file path=word/numbering.xml><?xml version="1.0" encoding="utf-8"?>
-<w:numbering xmlns:wpc="http://schemas.microsoft.com/office/word/2010/wordprocessingCanvas" xmlns:mc="http://schemas.openxmlformats.org/markup-compatibility/2006" xmlns:o="urn:schemas-microsoft-com:office:office" xmlns:r="http://schemas.openxmlformats.org/officeDocument/2006/relationships" xmlns:m="http://schemas.openxmlformats.org/officeDocument/2006/math" xmlns:v="urn:schemas-microsoft-com:vml" xmlns:wp14="http://schemas.microsoft.com/office/word/2010/wordprocessingDrawing" xmlns:wp="http://schemas.openxmlformats.org/drawingml/2006/wordprocessingDrawing" xmlns:w10="urn:schemas-microsoft-com:office:word" xmlns:w="http://schemas.openxmlformats.org/wordprocessingml/2006/main" xmlns:w14="http://schemas.microsoft.com/office/word/2010/wordml" xmlns:wpg="http://schemas.microsoft.com/office/word/2010/wordprocessingGroup" xmlns:wpi="http://schemas.microsoft.com/office/word/2010/wordprocessingInk" xmlns:wne="http://schemas.microsoft.com/office/word/2006/wordml" xmlns:wps="http://schemas.microsoft.com/office/word/2010/wordprocessingShape" mc:Ignorable="w14 wp14">
+<w:numbering xmlns:ve="http://schemas.openxmlformats.org/markup-compatibility/2006" xmlns:o="urn:schemas-microsoft-com:office:office" xmlns:r="http://schemas.openxmlformats.org/officeDocument/2006/relationships" xmlns:m="http://schemas.openxmlformats.org/officeDocument/2006/math" xmlns:v="urn:schemas-microsoft-com:vml" xmlns:wp="http://schemas.openxmlformats.org/drawingml/2006/wordprocessingDrawing" xmlns:w10="urn:schemas-microsoft-com:office:word" xmlns:w="http://schemas.openxmlformats.org/wordprocessingml/2006/main" xmlns:wne="http://schemas.microsoft.com/office/word/2006/wordml">
   <w:abstractNum w:abstractNumId="0">
     <w:nsid w:val="04BA161C"/>
     <w:multiLevelType w:val="hybridMultilevel"/>
@@ -20257,7 +19657,7 @@
 </file>
 
 <file path=word/styles.xml><?xml version="1.0" encoding="utf-8"?>
-<w:styles xmlns:mc="http://schemas.openxmlformats.org/markup-compatibility/2006" xmlns:r="http://schemas.openxmlformats.org/officeDocument/2006/relationships" xmlns:w="http://schemas.openxmlformats.org/wordprocessingml/2006/main" xmlns:w14="http://schemas.microsoft.com/office/word/2010/wordml" mc:Ignorable="w14">
+<w:styles xmlns:r="http://schemas.openxmlformats.org/officeDocument/2006/relationships" xmlns:w="http://schemas.openxmlformats.org/wordprocessingml/2006/main">
   <w:docDefaults>
     <w:rPrDefault>
       <w:rPr>
@@ -20498,6 +19898,7 @@
     <w:uiPriority w:val="99"/>
     <w:semiHidden/>
     <w:unhideWhenUsed/>
+    <w:qFormat/>
     <w:tblPr>
       <w:tblInd w:w="0" w:type="dxa"/>
       <w:tblCellMar>
@@ -21411,7 +20812,7 @@
 </file>
 
 <file path=word/glossary/document.xml><?xml version="1.0" encoding="utf-8"?>
-<w:glossaryDocument xmlns:wpc="http://schemas.microsoft.com/office/word/2010/wordprocessingCanvas" xmlns:mc="http://schemas.openxmlformats.org/markup-compatibility/2006" xmlns:o="urn:schemas-microsoft-com:office:office" xmlns:r="http://schemas.openxmlformats.org/officeDocument/2006/relationships" xmlns:m="http://schemas.openxmlformats.org/officeDocument/2006/math" xmlns:v="urn:schemas-microsoft-com:vml" xmlns:wp14="http://schemas.microsoft.com/office/word/2010/wordprocessingDrawing" xmlns:wp="http://schemas.openxmlformats.org/drawingml/2006/wordprocessingDrawing" xmlns:w10="urn:schemas-microsoft-com:office:word" xmlns:w="http://schemas.openxmlformats.org/wordprocessingml/2006/main" xmlns:w14="http://schemas.microsoft.com/office/word/2010/wordml" xmlns:wpg="http://schemas.microsoft.com/office/word/2010/wordprocessingGroup" xmlns:wpi="http://schemas.microsoft.com/office/word/2010/wordprocessingInk" xmlns:wne="http://schemas.microsoft.com/office/word/2006/wordml" xmlns:wps="http://schemas.microsoft.com/office/word/2010/wordprocessingShape" mc:Ignorable="w14 wp14">
+<w:glossaryDocument xmlns:ve="http://schemas.openxmlformats.org/markup-compatibility/2006" xmlns:o="urn:schemas-microsoft-com:office:office" xmlns:r="http://schemas.openxmlformats.org/officeDocument/2006/relationships" xmlns:m="http://schemas.openxmlformats.org/officeDocument/2006/math" xmlns:v="urn:schemas-microsoft-com:vml" xmlns:wp="http://schemas.openxmlformats.org/drawingml/2006/wordprocessingDrawing" xmlns:w10="urn:schemas-microsoft-com:office:word" xmlns:w="http://schemas.openxmlformats.org/wordprocessingml/2006/main" xmlns:wne="http://schemas.microsoft.com/office/word/2006/wordml">
   <w:docParts>
     <w:docPart>
       <w:docPartPr>
@@ -21449,7 +20850,7 @@
 </file>
 
 <file path=word/glossary/fontTable.xml><?xml version="1.0" encoding="utf-8"?>
-<w:fonts xmlns:mc="http://schemas.openxmlformats.org/markup-compatibility/2006" xmlns:r="http://schemas.openxmlformats.org/officeDocument/2006/relationships" xmlns:w="http://schemas.openxmlformats.org/wordprocessingml/2006/main" xmlns:w14="http://schemas.microsoft.com/office/word/2010/wordml" mc:Ignorable="w14">
+<w:fonts xmlns:r="http://schemas.openxmlformats.org/officeDocument/2006/relationships" xmlns:w="http://schemas.openxmlformats.org/wordprocessingml/2006/main">
   <w:font w:name="Cambria">
     <w:panose1 w:val="02040503050406030204"/>
     <w:charset w:val="00"/>
@@ -21538,28 +20939,25 @@
 </file>
 
 <file path=word/glossary/settings.xml><?xml version="1.0" encoding="utf-8"?>
-<w:settings xmlns:mc="http://schemas.openxmlformats.org/markup-compatibility/2006" xmlns:o="urn:schemas-microsoft-com:office:office" xmlns:r="http://schemas.openxmlformats.org/officeDocument/2006/relationships" xmlns:m="http://schemas.openxmlformats.org/officeDocument/2006/math" xmlns:v="urn:schemas-microsoft-com:vml" xmlns:w10="urn:schemas-microsoft-com:office:word" xmlns:w="http://schemas.openxmlformats.org/wordprocessingml/2006/main" xmlns:w14="http://schemas.microsoft.com/office/word/2010/wordml" xmlns:sl="http://schemas.openxmlformats.org/schemaLibrary/2006/main" mc:Ignorable="w14">
+<w:settings xmlns:o="urn:schemas-microsoft-com:office:office" xmlns:r="http://schemas.openxmlformats.org/officeDocument/2006/relationships" xmlns:m="http://schemas.openxmlformats.org/officeDocument/2006/math" xmlns:v="urn:schemas-microsoft-com:vml" xmlns:w10="urn:schemas-microsoft-com:office:word" xmlns:w="http://schemas.openxmlformats.org/wordprocessingml/2006/main" xmlns:sl="http://schemas.openxmlformats.org/schemaLibrary/2006/main">
   <w:view w:val="normal"/>
   <w:defaultTabStop w:val="708"/>
   <w:hyphenationZone w:val="425"/>
   <w:characterSpacingControl w:val="doNotCompress"/>
   <w:compat>
     <w:useFELayout/>
-    <w:compatSetting w:name="compatibilityMode" w:uri="http://schemas.microsoft.com/office/word" w:val="14"/>
-    <w:compatSetting w:name="overrideTableStyleFontSizeAndJustification" w:uri="http://schemas.microsoft.com/office/word" w:val="1"/>
-    <w:compatSetting w:name="enableOpenTypeFeatures" w:uri="http://schemas.microsoft.com/office/word" w:val="1"/>
-    <w:compatSetting w:name="doNotFlipMirrorIndents" w:uri="http://schemas.microsoft.com/office/word" w:val="1"/>
   </w:compat>
   <w:rsids>
     <w:rsidRoot w:val="009E7316"/>
     <w:rsid w:val="00213DCA"/>
+    <w:rsid w:val="003715A8"/>
     <w:rsid w:val="009E7316"/>
   </w:rsids>
   <m:mathPr>
     <m:mathFont m:val="Cambria Math"/>
     <m:brkBin m:val="before"/>
     <m:brkBinSub m:val="--"/>
-    <m:smallFrac m:val="0"/>
+    <m:smallFrac/>
     <m:dispDef/>
     <m:lMargin m:val="0"/>
     <m:rMargin m:val="0"/>
@@ -21576,7 +20974,7 @@
 </file>
 
 <file path=word/glossary/styles.xml><?xml version="1.0" encoding="utf-8"?>
-<w:styles xmlns:mc="http://schemas.openxmlformats.org/markup-compatibility/2006" xmlns:r="http://schemas.openxmlformats.org/officeDocument/2006/relationships" xmlns:w="http://schemas.openxmlformats.org/wordprocessingml/2006/main" xmlns:w14="http://schemas.microsoft.com/office/word/2010/wordml" mc:Ignorable="w14">
+<w:styles xmlns:r="http://schemas.openxmlformats.org/officeDocument/2006/relationships" xmlns:w="http://schemas.openxmlformats.org/wordprocessingml/2006/main">
   <w:docDefaults>
     <w:rPrDefault>
       <w:rPr>
@@ -21734,6 +21132,7 @@
   <w:style w:type="paragraph" w:default="1" w:styleId="Normal">
     <w:name w:val="Normal"/>
     <w:qFormat/>
+    <w:rsid w:val="003715A8"/>
   </w:style>
   <w:style w:type="character" w:default="1" w:styleId="Policepardfaut">
     <w:name w:val="Default Paragraph Font"/>
@@ -21746,232 +21145,7 @@
     <w:uiPriority w:val="99"/>
     <w:semiHidden/>
     <w:unhideWhenUsed/>
-    <w:tblPr>
-      <w:tblInd w:w="0" w:type="dxa"/>
-      <w:tblCellMar>
-        <w:top w:w="0" w:type="dxa"/>
-        <w:left w:w="108" w:type="dxa"/>
-        <w:bottom w:w="0" w:type="dxa"/>
-        <w:right w:w="108" w:type="dxa"/>
-      </w:tblCellMar>
-    </w:tblPr>
-  </w:style>
-  <w:style w:type="numbering" w:default="1" w:styleId="Aucuneliste">
-    <w:name w:val="No List"/>
-    <w:uiPriority w:val="99"/>
-    <w:semiHidden/>
-    <w:unhideWhenUsed/>
-  </w:style>
-  <w:style w:type="paragraph" w:customStyle="1" w:styleId="84C8FC7D9288420AA61355B20C21B2F3">
-    <w:name w:val="84C8FC7D9288420AA61355B20C21B2F3"/>
-    <w:rsid w:val="009E7316"/>
-  </w:style>
-  <w:style w:type="paragraph" w:customStyle="1" w:styleId="E23A7279146B4BA797C18D36DFE8AA83">
-    <w:name w:val="E23A7279146B4BA797C18D36DFE8AA83"/>
-    <w:rsid w:val="009E7316"/>
-  </w:style>
-  <w:style w:type="paragraph" w:customStyle="1" w:styleId="5C4561C3D0B647FCAE4188BD290C92D0">
-    <w:name w:val="5C4561C3D0B647FCAE4188BD290C92D0"/>
-    <w:rsid w:val="009E7316"/>
-  </w:style>
-  <w:style w:type="paragraph" w:customStyle="1" w:styleId="43D1774E7CC74AE49354431140E95B4F">
-    <w:name w:val="43D1774E7CC74AE49354431140E95B4F"/>
-    <w:rsid w:val="009E7316"/>
-  </w:style>
-  <w:style w:type="paragraph" w:customStyle="1" w:styleId="C0E24AF62CDE4E00A4F1D841ECDB11CA">
-    <w:name w:val="C0E24AF62CDE4E00A4F1D841ECDB11CA"/>
-    <w:rsid w:val="009E7316"/>
-  </w:style>
-  <w:style w:type="paragraph" w:customStyle="1" w:styleId="C708F66E9835454BA01A8CF233896557">
-    <w:name w:val="C708F66E9835454BA01A8CF233896557"/>
-    <w:rsid w:val="009E7316"/>
-  </w:style>
-  <w:style w:type="paragraph" w:customStyle="1" w:styleId="E625E0494AA940BBB24E6415D9337363">
-    <w:name w:val="E625E0494AA940BBB24E6415D9337363"/>
-    <w:rsid w:val="009E7316"/>
-  </w:style>
-  <w:style w:type="paragraph" w:customStyle="1" w:styleId="A0376CD518904B7DB03136281636C256">
-    <w:name w:val="A0376CD518904B7DB03136281636C256"/>
-    <w:rsid w:val="009E7316"/>
-  </w:style>
-  <w:style w:type="paragraph" w:customStyle="1" w:styleId="3C2DDC5838134721B1B142E619124CE9">
-    <w:name w:val="3C2DDC5838134721B1B142E619124CE9"/>
-    <w:rsid w:val="009E7316"/>
-  </w:style>
-</w:styles>
-</file>
-
-<file path=word/glossary/stylesWithEffects.xml><?xml version="1.0" encoding="utf-8"?>
-<w:styles xmlns:wpc="http://schemas.microsoft.com/office/word/2010/wordprocessingCanvas" xmlns:mc="http://schemas.openxmlformats.org/markup-compatibility/2006" xmlns:o="urn:schemas-microsoft-com:office:office" xmlns:r="http://schemas.openxmlformats.org/officeDocument/2006/relationships" xmlns:m="http://schemas.openxmlformats.org/officeDocument/2006/math" xmlns:v="urn:schemas-microsoft-com:vml" xmlns:wp14="http://schemas.microsoft.com/office/word/2010/wordprocessingDrawing" xmlns:wp="http://schemas.openxmlformats.org/drawingml/2006/wordprocessingDrawing" xmlns:w10="urn:schemas-microsoft-com:office:word" xmlns:w="http://schemas.openxmlformats.org/wordprocessingml/2006/main" xmlns:w14="http://schemas.microsoft.com/office/word/2010/wordml" xmlns:wpg="http://schemas.microsoft.com/office/word/2010/wordprocessingGroup" xmlns:wpi="http://schemas.microsoft.com/office/word/2010/wordprocessingInk" xmlns:wne="http://schemas.microsoft.com/office/word/2006/wordml" xmlns:wps="http://schemas.microsoft.com/office/word/2010/wordprocessingShape" mc:Ignorable="w14 wp14">
-  <w:docDefaults>
-    <w:rPrDefault>
-      <w:rPr>
-        <w:rFonts w:asciiTheme="minorHAnsi" w:eastAsiaTheme="minorEastAsia" w:hAnsiTheme="minorHAnsi" w:cstheme="minorBidi"/>
-        <w:sz w:val="22"/>
-        <w:szCs w:val="22"/>
-        <w:lang w:val="fr-FR" w:eastAsia="fr-FR" w:bidi="ar-SA"/>
-      </w:rPr>
-    </w:rPrDefault>
-    <w:pPrDefault>
-      <w:pPr>
-        <w:spacing w:after="200" w:line="276" w:lineRule="auto"/>
-      </w:pPr>
-    </w:pPrDefault>
-  </w:docDefaults>
-  <w:latentStyles w:defLockedState="0" w:defUIPriority="99" w:defSemiHidden="1" w:defUnhideWhenUsed="1" w:defQFormat="0" w:count="267">
-    <w:lsdException w:name="Normal" w:semiHidden="0" w:uiPriority="0" w:unhideWhenUsed="0" w:qFormat="1"/>
-    <w:lsdException w:name="heading 1" w:semiHidden="0" w:uiPriority="9" w:unhideWhenUsed="0" w:qFormat="1"/>
-    <w:lsdException w:name="heading 2" w:uiPriority="9" w:qFormat="1"/>
-    <w:lsdException w:name="heading 3" w:uiPriority="9" w:qFormat="1"/>
-    <w:lsdException w:name="heading 4" w:uiPriority="9" w:qFormat="1"/>
-    <w:lsdException w:name="heading 5" w:uiPriority="9" w:qFormat="1"/>
-    <w:lsdException w:name="heading 6" w:uiPriority="9" w:qFormat="1"/>
-    <w:lsdException w:name="heading 7" w:uiPriority="9" w:qFormat="1"/>
-    <w:lsdException w:name="heading 8" w:uiPriority="9" w:qFormat="1"/>
-    <w:lsdException w:name="heading 9" w:uiPriority="9" w:qFormat="1"/>
-    <w:lsdException w:name="toc 1" w:uiPriority="39"/>
-    <w:lsdException w:name="toc 2" w:uiPriority="39"/>
-    <w:lsdException w:name="toc 3" w:uiPriority="39"/>
-    <w:lsdException w:name="toc 4" w:uiPriority="39"/>
-    <w:lsdException w:name="toc 5" w:uiPriority="39"/>
-    <w:lsdException w:name="toc 6" w:uiPriority="39"/>
-    <w:lsdException w:name="toc 7" w:uiPriority="39"/>
-    <w:lsdException w:name="toc 8" w:uiPriority="39"/>
-    <w:lsdException w:name="toc 9" w:uiPriority="39"/>
-    <w:lsdException w:name="caption" w:uiPriority="35" w:qFormat="1"/>
-    <w:lsdException w:name="Title" w:semiHidden="0" w:uiPriority="10" w:unhideWhenUsed="0" w:qFormat="1"/>
-    <w:lsdException w:name="Default Paragraph Font" w:uiPriority="1"/>
-    <w:lsdException w:name="Subtitle" w:semiHidden="0" w:uiPriority="11" w:unhideWhenUsed="0" w:qFormat="1"/>
-    <w:lsdException w:name="Strong" w:semiHidden="0" w:uiPriority="22" w:unhideWhenUsed="0" w:qFormat="1"/>
-    <w:lsdException w:name="Emphasis" w:semiHidden="0" w:uiPriority="20" w:unhideWhenUsed="0" w:qFormat="1"/>
-    <w:lsdException w:name="Table Grid" w:semiHidden="0" w:uiPriority="59" w:unhideWhenUsed="0"/>
-    <w:lsdException w:name="Placeholder Text" w:unhideWhenUsed="0"/>
-    <w:lsdException w:name="No Spacing" w:semiHidden="0" w:uiPriority="1" w:unhideWhenUsed="0" w:qFormat="1"/>
-    <w:lsdException w:name="Light Shading" w:semiHidden="0" w:uiPriority="60" w:unhideWhenUsed="0"/>
-    <w:lsdException w:name="Light List" w:semiHidden="0" w:uiPriority="61" w:unhideWhenUsed="0"/>
-    <w:lsdException w:name="Light Grid" w:semiHidden="0" w:uiPriority="62" w:unhideWhenUsed="0"/>
-    <w:lsdException w:name="Medium Shading 1" w:semiHidden="0" w:uiPriority="63" w:unhideWhenUsed="0"/>
-    <w:lsdException w:name="Medium Shading 2" w:semiHidden="0" w:uiPriority="64" w:unhideWhenUsed="0"/>
-    <w:lsdException w:name="Medium List 1" w:semiHidden="0" w:uiPriority="65" w:unhideWhenUsed="0"/>
-    <w:lsdException w:name="Medium List 2" w:semiHidden="0" w:uiPriority="66" w:unhideWhenUsed="0"/>
-    <w:lsdException w:name="Medium Grid 1" w:semiHidden="0" w:uiPriority="67" w:unhideWhenUsed="0"/>
-    <w:lsdException w:name="Medium Grid 2" w:semiHidden="0" w:uiPriority="68" w:unhideWhenUsed="0"/>
-    <w:lsdException w:name="Medium Grid 3" w:semiHidden="0" w:uiPriority="69" w:unhideWhenUsed="0"/>
-    <w:lsdException w:name="Dark List" w:semiHidden="0" w:uiPriority="70" w:unhideWhenUsed="0"/>
-    <w:lsdException w:name="Colorful Shading" w:semiHidden="0" w:uiPriority="71" w:unhideWhenUsed="0"/>
-    <w:lsdException w:name="Colorful List" w:semiHidden="0" w:uiPriority="72" w:unhideWhenUsed="0"/>
-    <w:lsdException w:name="Colorful Grid" w:semiHidden="0" w:uiPriority="73" w:unhideWhenUsed="0"/>
-    <w:lsdException w:name="Light Shading Accent 1" w:semiHidden="0" w:uiPriority="60" w:unhideWhenUsed="0"/>
-    <w:lsdException w:name="Light List Accent 1" w:semiHidden="0" w:uiPriority="61" w:unhideWhenUsed="0"/>
-    <w:lsdException w:name="Light Grid Accent 1" w:semiHidden="0" w:uiPriority="62" w:unhideWhenUsed="0"/>
-    <w:lsdException w:name="Medium Shading 1 Accent 1" w:semiHidden="0" w:uiPriority="63" w:unhideWhenUsed="0"/>
-    <w:lsdException w:name="Medium Shading 2 Accent 1" w:semiHidden="0" w:uiPriority="64" w:unhideWhenUsed="0"/>
-    <w:lsdException w:name="Medium List 1 Accent 1" w:semiHidden="0" w:uiPriority="65" w:unhideWhenUsed="0"/>
-    <w:lsdException w:name="Revision" w:unhideWhenUsed="0"/>
-    <w:lsdException w:name="List Paragraph" w:semiHidden="0" w:uiPriority="34" w:unhideWhenUsed="0" w:qFormat="1"/>
-    <w:lsdException w:name="Quote" w:semiHidden="0" w:uiPriority="29" w:unhideWhenUsed="0" w:qFormat="1"/>
-    <w:lsdException w:name="Intense Quote" w:semiHidden="0" w:uiPriority="30" w:unhideWhenUsed="0" w:qFormat="1"/>
-    <w:lsdException w:name="Medium List 2 Accent 1" w:semiHidden="0" w:uiPriority="66" w:unhideWhenUsed="0"/>
-    <w:lsdException w:name="Medium Grid 1 Accent 1" w:semiHidden="0" w:uiPriority="67" w:unhideWhenUsed="0"/>
-    <w:lsdException w:name="Medium Grid 2 Accent 1" w:semiHidden="0" w:uiPriority="68" w:unhideWhenUsed="0"/>
-    <w:lsdException w:name="Medium Grid 3 Accent 1" w:semiHidden="0" w:uiPriority="69" w:unhideWhenUsed="0"/>
-    <w:lsdException w:name="Dark List Accent 1" w:semiHidden="0" w:uiPriority="70" w:unhideWhenUsed="0"/>
-    <w:lsdException w:name="Colorful Shading Accent 1" w:semiHidden="0" w:uiPriority="71" w:unhideWhenUsed="0"/>
-    <w:lsdException w:name="Colorful List Accent 1" w:semiHidden="0" w:uiPriority="72" w:unhideWhenUsed="0"/>
-    <w:lsdException w:name="Colorful Grid Accent 1" w:semiHidden="0" w:uiPriority="73" w:unhideWhenUsed="0"/>
-    <w:lsdException w:name="Light Shading Accent 2" w:semiHidden="0" w:uiPriority="60" w:unhideWhenUsed="0"/>
-    <w:lsdException w:name="Light List Accent 2" w:semiHidden="0" w:uiPriority="61" w:unhideWhenUsed="0"/>
-    <w:lsdException w:name="Light Grid Accent 2" w:semiHidden="0" w:uiPriority="62" w:unhideWhenUsed="0"/>
-    <w:lsdException w:name="Medium Shading 1 Accent 2" w:semiHidden="0" w:uiPriority="63" w:unhideWhenUsed="0"/>
-    <w:lsdException w:name="Medium Shading 2 Accent 2" w:semiHidden="0" w:uiPriority="64" w:unhideWhenUsed="0"/>
-    <w:lsdException w:name="Medium List 1 Accent 2" w:semiHidden="0" w:uiPriority="65" w:unhideWhenUsed="0"/>
-    <w:lsdException w:name="Medium List 2 Accent 2" w:semiHidden="0" w:uiPriority="66" w:unhideWhenUsed="0"/>
-    <w:lsdException w:name="Medium Grid 1 Accent 2" w:semiHidden="0" w:uiPriority="67" w:unhideWhenUsed="0"/>
-    <w:lsdException w:name="Medium Grid 2 Accent 2" w:semiHidden="0" w:uiPriority="68" w:unhideWhenUsed="0"/>
-    <w:lsdException w:name="Medium Grid 3 Accent 2" w:semiHidden="0" w:uiPriority="69" w:unhideWhenUsed="0"/>
-    <w:lsdException w:name="Dark List Accent 2" w:semiHidden="0" w:uiPriority="70" w:unhideWhenUsed="0"/>
-    <w:lsdException w:name="Colorful Shading Accent 2" w:semiHidden="0" w:uiPriority="71" w:unhideWhenUsed="0"/>
-    <w:lsdException w:name="Colorful List Accent 2" w:semiHidden="0" w:uiPriority="72" w:unhideWhenUsed="0"/>
-    <w:lsdException w:name="Colorful Grid Accent 2" w:semiHidden="0" w:uiPriority="73" w:unhideWhenUsed="0"/>
-    <w:lsdException w:name="Light Shading Accent 3" w:semiHidden="0" w:uiPriority="60" w:unhideWhenUsed="0"/>
-    <w:lsdException w:name="Light List Accent 3" w:semiHidden="0" w:uiPriority="61" w:unhideWhenUsed="0"/>
-    <w:lsdException w:name="Light Grid Accent 3" w:semiHidden="0" w:uiPriority="62" w:unhideWhenUsed="0"/>
-    <w:lsdException w:name="Medium Shading 1 Accent 3" w:semiHidden="0" w:uiPriority="63" w:unhideWhenUsed="0"/>
-    <w:lsdException w:name="Medium Shading 2 Accent 3" w:semiHidden="0" w:uiPriority="64" w:unhideWhenUsed="0"/>
-    <w:lsdException w:name="Medium List 1 Accent 3" w:semiHidden="0" w:uiPriority="65" w:unhideWhenUsed="0"/>
-    <w:lsdException w:name="Medium List 2 Accent 3" w:semiHidden="0" w:uiPriority="66" w:unhideWhenUsed="0"/>
-    <w:lsdException w:name="Medium Grid 1 Accent 3" w:semiHidden="0" w:uiPriority="67" w:unhideWhenUsed="0"/>
-    <w:lsdException w:name="Medium Grid 2 Accent 3" w:semiHidden="0" w:uiPriority="68" w:unhideWhenUsed="0"/>
-    <w:lsdException w:name="Medium Grid 3 Accent 3" w:semiHidden="0" w:uiPriority="69" w:unhideWhenUsed="0"/>
-    <w:lsdException w:name="Dark List Accent 3" w:semiHidden="0" w:uiPriority="70" w:unhideWhenUsed="0"/>
-    <w:lsdException w:name="Colorful Shading Accent 3" w:semiHidden="0" w:uiPriority="71" w:unhideWhenUsed="0"/>
-    <w:lsdException w:name="Colorful List Accent 3" w:semiHidden="0" w:uiPriority="72" w:unhideWhenUsed="0"/>
-    <w:lsdException w:name="Colorful Grid Accent 3" w:semiHidden="0" w:uiPriority="73" w:unhideWhenUsed="0"/>
-    <w:lsdException w:name="Light Shading Accent 4" w:semiHidden="0" w:uiPriority="60" w:unhideWhenUsed="0"/>
-    <w:lsdException w:name="Light List Accent 4" w:semiHidden="0" w:uiPriority="61" w:unhideWhenUsed="0"/>
-    <w:lsdException w:name="Light Grid Accent 4" w:semiHidden="0" w:uiPriority="62" w:unhideWhenUsed="0"/>
-    <w:lsdException w:name="Medium Shading 1 Accent 4" w:semiHidden="0" w:uiPriority="63" w:unhideWhenUsed="0"/>
-    <w:lsdException w:name="Medium Shading 2 Accent 4" w:semiHidden="0" w:uiPriority="64" w:unhideWhenUsed="0"/>
-    <w:lsdException w:name="Medium List 1 Accent 4" w:semiHidden="0" w:uiPriority="65" w:unhideWhenUsed="0"/>
-    <w:lsdException w:name="Medium List 2 Accent 4" w:semiHidden="0" w:uiPriority="66" w:unhideWhenUsed="0"/>
-    <w:lsdException w:name="Medium Grid 1 Accent 4" w:semiHidden="0" w:uiPriority="67" w:unhideWhenUsed="0"/>
-    <w:lsdException w:name="Medium Grid 2 Accent 4" w:semiHidden="0" w:uiPriority="68" w:unhideWhenUsed="0"/>
-    <w:lsdException w:name="Medium Grid 3 Accent 4" w:semiHidden="0" w:uiPriority="69" w:unhideWhenUsed="0"/>
-    <w:lsdException w:name="Dark List Accent 4" w:semiHidden="0" w:uiPriority="70" w:unhideWhenUsed="0"/>
-    <w:lsdException w:name="Colorful Shading Accent 4" w:semiHidden="0" w:uiPriority="71" w:unhideWhenUsed="0"/>
-    <w:lsdException w:name="Colorful List Accent 4" w:semiHidden="0" w:uiPriority="72" w:unhideWhenUsed="0"/>
-    <w:lsdException w:name="Colorful Grid Accent 4" w:semiHidden="0" w:uiPriority="73" w:unhideWhenUsed="0"/>
-    <w:lsdException w:name="Light Shading Accent 5" w:semiHidden="0" w:uiPriority="60" w:unhideWhenUsed="0"/>
-    <w:lsdException w:name="Light List Accent 5" w:semiHidden="0" w:uiPriority="61" w:unhideWhenUsed="0"/>
-    <w:lsdException w:name="Light Grid Accent 5" w:semiHidden="0" w:uiPriority="62" w:unhideWhenUsed="0"/>
-    <w:lsdException w:name="Medium Shading 1 Accent 5" w:semiHidden="0" w:uiPriority="63" w:unhideWhenUsed="0"/>
-    <w:lsdException w:name="Medium Shading 2 Accent 5" w:semiHidden="0" w:uiPriority="64" w:unhideWhenUsed="0"/>
-    <w:lsdException w:name="Medium List 1 Accent 5" w:semiHidden="0" w:uiPriority="65" w:unhideWhenUsed="0"/>
-    <w:lsdException w:name="Medium List 2 Accent 5" w:semiHidden="0" w:uiPriority="66" w:unhideWhenUsed="0"/>
-    <w:lsdException w:name="Medium Grid 1 Accent 5" w:semiHidden="0" w:uiPriority="67" w:unhideWhenUsed="0"/>
-    <w:lsdException w:name="Medium Grid 2 Accent 5" w:semiHidden="0" w:uiPriority="68" w:unhideWhenUsed="0"/>
-    <w:lsdException w:name="Medium Grid 3 Accent 5" w:semiHidden="0" w:uiPriority="69" w:unhideWhenUsed="0"/>
-    <w:lsdException w:name="Dark List Accent 5" w:semiHidden="0" w:uiPriority="70" w:unhideWhenUsed="0"/>
-    <w:lsdException w:name="Colorful Shading Accent 5" w:semiHidden="0" w:uiPriority="71" w:unhideWhenUsed="0"/>
-    <w:lsdException w:name="Colorful List Accent 5" w:semiHidden="0" w:uiPriority="72" w:unhideWhenUsed="0"/>
-    <w:lsdException w:name="Colorful Grid Accent 5" w:semiHidden="0" w:uiPriority="73" w:unhideWhenUsed="0"/>
-    <w:lsdException w:name="Light Shading Accent 6" w:semiHidden="0" w:uiPriority="60" w:unhideWhenUsed="0"/>
-    <w:lsdException w:name="Light List Accent 6" w:semiHidden="0" w:uiPriority="61" w:unhideWhenUsed="0"/>
-    <w:lsdException w:name="Light Grid Accent 6" w:semiHidden="0" w:uiPriority="62" w:unhideWhenUsed="0"/>
-    <w:lsdException w:name="Medium Shading 1 Accent 6" w:semiHidden="0" w:uiPriority="63" w:unhideWhenUsed="0"/>
-    <w:lsdException w:name="Medium Shading 2 Accent 6" w:semiHidden="0" w:uiPriority="64" w:unhideWhenUsed="0"/>
-    <w:lsdException w:name="Medium List 1 Accent 6" w:semiHidden="0" w:uiPriority="65" w:unhideWhenUsed="0"/>
-    <w:lsdException w:name="Medium List 2 Accent 6" w:semiHidden="0" w:uiPriority="66" w:unhideWhenUsed="0"/>
-    <w:lsdException w:name="Medium Grid 1 Accent 6" w:semiHidden="0" w:uiPriority="67" w:unhideWhenUsed="0"/>
-    <w:lsdException w:name="Medium Grid 2 Accent 6" w:semiHidden="0" w:uiPriority="68" w:unhideWhenUsed="0"/>
-    <w:lsdException w:name="Medium Grid 3 Accent 6" w:semiHidden="0" w:uiPriority="69" w:unhideWhenUsed="0"/>
-    <w:lsdException w:name="Dark List Accent 6" w:semiHidden="0" w:uiPriority="70" w:unhideWhenUsed="0"/>
-    <w:lsdException w:name="Colorful Shading Accent 6" w:semiHidden="0" w:uiPriority="71" w:unhideWhenUsed="0"/>
-    <w:lsdException w:name="Colorful List Accent 6" w:semiHidden="0" w:uiPriority="72" w:unhideWhenUsed="0"/>
-    <w:lsdException w:name="Colorful Grid Accent 6" w:semiHidden="0" w:uiPriority="73" w:unhideWhenUsed="0"/>
-    <w:lsdException w:name="Subtle Emphasis" w:semiHidden="0" w:uiPriority="19" w:unhideWhenUsed="0" w:qFormat="1"/>
-    <w:lsdException w:name="Intense Emphasis" w:semiHidden="0" w:uiPriority="21" w:unhideWhenUsed="0" w:qFormat="1"/>
-    <w:lsdException w:name="Subtle Reference" w:semiHidden="0" w:uiPriority="31" w:unhideWhenUsed="0" w:qFormat="1"/>
-    <w:lsdException w:name="Intense Reference" w:semiHidden="0" w:uiPriority="32" w:unhideWhenUsed="0" w:qFormat="1"/>
-    <w:lsdException w:name="Book Title" w:semiHidden="0" w:uiPriority="33" w:unhideWhenUsed="0" w:qFormat="1"/>
-    <w:lsdException w:name="Bibliography" w:uiPriority="37"/>
-    <w:lsdException w:name="TOC Heading" w:uiPriority="39" w:qFormat="1"/>
-  </w:latentStyles>
-  <w:style w:type="paragraph" w:default="1" w:styleId="Normal">
-    <w:name w:val="Normal"/>
     <w:qFormat/>
-  </w:style>
-  <w:style w:type="character" w:default="1" w:styleId="Policepardfaut">
-    <w:name w:val="Default Paragraph Font"/>
-    <w:uiPriority w:val="1"/>
-    <w:semiHidden/>
-    <w:unhideWhenUsed/>
-  </w:style>
-  <w:style w:type="table" w:default="1" w:styleId="TableauNormal">
-    <w:name w:val="Normal Table"/>
-    <w:uiPriority w:val="99"/>
-    <w:semiHidden/>
-    <w:unhideWhenUsed/>
     <w:tblPr>
       <w:tblInd w:w="0" w:type="dxa"/>
       <w:tblCellMar>
@@ -22028,7 +21202,7 @@
 </file>
 
 <file path=word/glossary/webSettings.xml><?xml version="1.0" encoding="utf-8"?>
-<w:webSettings xmlns:mc="http://schemas.openxmlformats.org/markup-compatibility/2006" xmlns:r="http://schemas.openxmlformats.org/officeDocument/2006/relationships" xmlns:w="http://schemas.openxmlformats.org/wordprocessingml/2006/main" xmlns:w14="http://schemas.microsoft.com/office/word/2010/wordml" mc:Ignorable="w14">
+<w:webSettings xmlns:r="http://schemas.openxmlformats.org/officeDocument/2006/relationships" xmlns:w="http://schemas.openxmlformats.org/wordprocessingml/2006/main">
   <w:optimizeForBrowser/>
   <w:allowPNG/>
 </w:webSettings>

</xml_diff>